<commit_message>
Improved some logging and removed console data. Also updated doc spec
</commit_message>
<xml_diff>
--- a/NodejsWebApp1/JonnyHayNovaChallenge.docx
+++ b/NodejsWebApp1/JonnyHayNovaChallenge.docx
@@ -14,7 +14,7 @@
       <w:pPr>
         <w:pStyle w:val="Heading1"/>
       </w:pPr>
-      <w:bookmarkStart w:id="0" w:name="_Toc465179046"/>
+      <w:bookmarkStart w:id="0" w:name="_Toc465200674"/>
       <w:r>
         <w:t>Intro</w:t>
       </w:r>
@@ -27,22 +27,15 @@
     </w:p>
     <w:p>
       <w:r>
-        <w:t>I want to start out by saying I have little experience implementing full stack solutions for web projects. Working in the front end isn’t something I have a lot of practice with and I find that the lack of good debugging tools as well as sometimes unpredictable behavior turned me off years ago. I have</w:t>
-      </w:r>
-      <w:r>
-        <w:t xml:space="preserve"> also</w:t>
-      </w:r>
-      <w:r>
-        <w:t xml:space="preserve"> never worked with node.js and honestly have done zero javascript coding in years so it was a lengthy process to get my development cycle moving. </w:t>
-      </w:r>
-      <w:r>
-        <w:t>All t</w:t>
-      </w:r>
-      <w:r>
-        <w:t>hat be</w:t>
-      </w:r>
-      <w:r>
-        <w:t>ing said, I have enjoyed working on this little side project.</w:t>
+        <w:t xml:space="preserve">I want to start out by saying I have little experience implementing full stack solutions for web projects. Working in the front end isn’t something I have a lot of practice with and I find that the lack of good debugging tools as well as sometimes unpredictable behavior turned me off years ago. I have also never worked with node.js and honestly have done zero </w:t>
+      </w:r>
+      <w:proofErr w:type="spellStart"/>
+      <w:r>
+        <w:t>javascript</w:t>
+      </w:r>
+      <w:proofErr w:type="spellEnd"/>
+      <w:r>
+        <w:t xml:space="preserve"> coding in years so it was a lengthy process to get my development cycle moving. All that being said, I have enjoyed working on this little side project.</w:t>
       </w:r>
     </w:p>
     <w:p>
@@ -52,6 +45,13 @@
     </w:p>
     <w:sdt>
       <w:sdtPr>
+        <w:rPr>
+          <w:rFonts w:asciiTheme="minorHAnsi" w:eastAsiaTheme="minorEastAsia" w:hAnsiTheme="minorHAnsi" w:cstheme="minorBidi"/>
+          <w:b w:val="0"/>
+          <w:bCs w:val="0"/>
+          <w:sz w:val="22"/>
+          <w:szCs w:val="22"/>
+        </w:rPr>
         <w:id w:val="2034141816"/>
         <w:docPartObj>
           <w:docPartGallery w:val="Table of Contents"/>
@@ -60,10 +60,7 @@
       </w:sdtPr>
       <w:sdtEndPr>
         <w:rPr>
-          <w:rFonts w:asciiTheme="minorHAnsi" w:eastAsiaTheme="minorEastAsia" w:hAnsiTheme="minorHAnsi" w:cstheme="minorBidi"/>
           <w:noProof/>
-          <w:sz w:val="22"/>
-          <w:szCs w:val="22"/>
         </w:rPr>
       </w:sdtEndPr>
       <w:sdtContent>
@@ -95,7 +92,7 @@
           <w:r>
             <w:fldChar w:fldCharType="separate"/>
           </w:r>
-          <w:hyperlink w:anchor="_Toc465179046" w:history="1">
+          <w:hyperlink w:anchor="_Toc465200674" w:history="1">
             <w:r>
               <w:rPr>
                 <w:rStyle w:val="Hyperlink"/>
@@ -122,7 +119,7 @@
                 <w:noProof/>
                 <w:webHidden/>
               </w:rPr>
-              <w:instrText xml:space="preserve"> PAGEREF _Toc465179046 \h </w:instrText>
+              <w:instrText xml:space="preserve"> PAGEREF _Toc465200674 \h </w:instrText>
             </w:r>
             <w:r>
               <w:rPr>
@@ -164,7 +161,7 @@
               <w:lang w:eastAsia="en-US"/>
             </w:rPr>
           </w:pPr>
-          <w:hyperlink w:anchor="_Toc465179047" w:history="1">
+          <w:hyperlink w:anchor="_Toc465200675" w:history="1">
             <w:r>
               <w:rPr>
                 <w:rStyle w:val="Hyperlink"/>
@@ -191,7 +188,7 @@
                 <w:noProof/>
                 <w:webHidden/>
               </w:rPr>
-              <w:instrText xml:space="preserve"> PAGEREF _Toc465179047 \h </w:instrText>
+              <w:instrText xml:space="preserve"> PAGEREF _Toc465200675 \h </w:instrText>
             </w:r>
             <w:r>
               <w:rPr>
@@ -211,7 +208,7 @@
                 <w:noProof/>
                 <w:webHidden/>
               </w:rPr>
-              <w:t>1</w:t>
+              <w:t>2</w:t>
             </w:r>
             <w:r>
               <w:rPr>
@@ -233,7 +230,7 @@
               <w:lang w:eastAsia="en-US"/>
             </w:rPr>
           </w:pPr>
-          <w:hyperlink w:anchor="_Toc465179048" w:history="1">
+          <w:hyperlink w:anchor="_Toc465200676" w:history="1">
             <w:r>
               <w:rPr>
                 <w:rStyle w:val="Hyperlink"/>
@@ -260,7 +257,7 @@
                 <w:noProof/>
                 <w:webHidden/>
               </w:rPr>
-              <w:instrText xml:space="preserve"> PAGEREF _Toc465179048 \h </w:instrText>
+              <w:instrText xml:space="preserve"> PAGEREF _Toc465200676 \h </w:instrText>
             </w:r>
             <w:r>
               <w:rPr>
@@ -280,7 +277,7 @@
                 <w:noProof/>
                 <w:webHidden/>
               </w:rPr>
-              <w:t>1</w:t>
+              <w:t>2</w:t>
             </w:r>
             <w:r>
               <w:rPr>
@@ -302,7 +299,7 @@
               <w:lang w:eastAsia="en-US"/>
             </w:rPr>
           </w:pPr>
-          <w:hyperlink w:anchor="_Toc465179049" w:history="1">
+          <w:hyperlink w:anchor="_Toc465200677" w:history="1">
             <w:r>
               <w:rPr>
                 <w:rStyle w:val="Hyperlink"/>
@@ -329,7 +326,7 @@
                 <w:noProof/>
                 <w:webHidden/>
               </w:rPr>
-              <w:instrText xml:space="preserve"> PAGEREF _Toc465179049 \h </w:instrText>
+              <w:instrText xml:space="preserve"> PAGEREF _Toc465200677 \h </w:instrText>
             </w:r>
             <w:r>
               <w:rPr>
@@ -349,7 +346,7 @@
                 <w:noProof/>
                 <w:webHidden/>
               </w:rPr>
-              <w:t>1</w:t>
+              <w:t>2</w:t>
             </w:r>
             <w:r>
               <w:rPr>
@@ -371,13 +368,13 @@
               <w:lang w:eastAsia="en-US"/>
             </w:rPr>
           </w:pPr>
-          <w:hyperlink w:anchor="_Toc465179050" w:history="1">
+          <w:hyperlink w:anchor="_Toc465200678" w:history="1">
             <w:r>
               <w:rPr>
                 <w:rStyle w:val="Hyperlink"/>
                 <w:noProof/>
               </w:rPr>
-              <w:t>Iframe</w:t>
+              <w:t>Client page (Iframe)</w:t>
             </w:r>
             <w:r>
               <w:rPr>
@@ -398,7 +395,7 @@
                 <w:noProof/>
                 <w:webHidden/>
               </w:rPr>
-              <w:instrText xml:space="preserve"> PAGEREF _Toc465179050 \h </w:instrText>
+              <w:instrText xml:space="preserve"> PAGEREF _Toc465200678 \h </w:instrText>
             </w:r>
             <w:r>
               <w:rPr>
@@ -418,7 +415,7 @@
                 <w:noProof/>
                 <w:webHidden/>
               </w:rPr>
-              <w:t>1</w:t>
+              <w:t>2</w:t>
             </w:r>
             <w:r>
               <w:rPr>
@@ -440,7 +437,7 @@
               <w:lang w:eastAsia="en-US"/>
             </w:rPr>
           </w:pPr>
-          <w:hyperlink w:anchor="_Toc465179051" w:history="1">
+          <w:hyperlink w:anchor="_Toc465200679" w:history="1">
             <w:r>
               <w:rPr>
                 <w:rStyle w:val="Hyperlink"/>
@@ -467,7 +464,7 @@
                 <w:noProof/>
                 <w:webHidden/>
               </w:rPr>
-              <w:instrText xml:space="preserve"> PAGEREF _Toc465179051 \h </w:instrText>
+              <w:instrText xml:space="preserve"> PAGEREF _Toc465200679 \h </w:instrText>
             </w:r>
             <w:r>
               <w:rPr>
@@ -487,7 +484,7 @@
                 <w:noProof/>
                 <w:webHidden/>
               </w:rPr>
-              <w:t>1</w:t>
+              <w:t>3</w:t>
             </w:r>
             <w:r>
               <w:rPr>
@@ -509,7 +506,7 @@
               <w:lang w:eastAsia="en-US"/>
             </w:rPr>
           </w:pPr>
-          <w:hyperlink w:anchor="_Toc465179052" w:history="1">
+          <w:hyperlink w:anchor="_Toc465200680" w:history="1">
             <w:r>
               <w:rPr>
                 <w:rStyle w:val="Hyperlink"/>
@@ -536,7 +533,7 @@
                 <w:noProof/>
                 <w:webHidden/>
               </w:rPr>
-              <w:instrText xml:space="preserve"> PAGEREF _Toc465179052 \h </w:instrText>
+              <w:instrText xml:space="preserve"> PAGEREF _Toc465200680 \h </w:instrText>
             </w:r>
             <w:r>
               <w:rPr>
@@ -556,7 +553,7 @@
                 <w:noProof/>
                 <w:webHidden/>
               </w:rPr>
-              <w:t>1</w:t>
+              <w:t>3</w:t>
             </w:r>
             <w:r>
               <w:rPr>
@@ -578,13 +575,13 @@
               <w:lang w:eastAsia="en-US"/>
             </w:rPr>
           </w:pPr>
-          <w:hyperlink w:anchor="_Toc465179053" w:history="1">
+          <w:hyperlink w:anchor="_Toc465200681" w:history="1">
             <w:r>
               <w:rPr>
                 <w:rStyle w:val="Hyperlink"/>
                 <w:noProof/>
               </w:rPr>
-              <w:t>Testing</w:t>
+              <w:t>Deployment</w:t>
             </w:r>
             <w:r>
               <w:rPr>
@@ -605,7 +602,7 @@
                 <w:noProof/>
                 <w:webHidden/>
               </w:rPr>
-              <w:instrText xml:space="preserve"> PAGEREF _Toc465179053 \h </w:instrText>
+              <w:instrText xml:space="preserve"> PAGEREF _Toc465200681 \h </w:instrText>
             </w:r>
             <w:r>
               <w:rPr>
@@ -625,7 +622,7 @@
                 <w:noProof/>
                 <w:webHidden/>
               </w:rPr>
-              <w:t>1</w:t>
+              <w:t>3</w:t>
             </w:r>
             <w:r>
               <w:rPr>
@@ -647,12 +644,81 @@
               <w:lang w:eastAsia="en-US"/>
             </w:rPr>
           </w:pPr>
-          <w:hyperlink w:anchor="_Toc465179054" w:history="1">
+          <w:hyperlink w:anchor="_Toc465200682" w:history="1">
             <w:r>
               <w:rPr>
                 <w:rStyle w:val="Hyperlink"/>
                 <w:noProof/>
               </w:rPr>
+              <w:t>Testing</w:t>
+            </w:r>
+            <w:r>
+              <w:rPr>
+                <w:noProof/>
+                <w:webHidden/>
+              </w:rPr>
+              <w:tab/>
+            </w:r>
+            <w:r>
+              <w:rPr>
+                <w:noProof/>
+                <w:webHidden/>
+              </w:rPr>
+              <w:fldChar w:fldCharType="begin"/>
+            </w:r>
+            <w:r>
+              <w:rPr>
+                <w:noProof/>
+                <w:webHidden/>
+              </w:rPr>
+              <w:instrText xml:space="preserve"> PAGEREF _Toc465200682 \h </w:instrText>
+            </w:r>
+            <w:r>
+              <w:rPr>
+                <w:noProof/>
+                <w:webHidden/>
+              </w:rPr>
+            </w:r>
+            <w:r>
+              <w:rPr>
+                <w:noProof/>
+                <w:webHidden/>
+              </w:rPr>
+              <w:fldChar w:fldCharType="separate"/>
+            </w:r>
+            <w:r>
+              <w:rPr>
+                <w:noProof/>
+                <w:webHidden/>
+              </w:rPr>
+              <w:t>4</w:t>
+            </w:r>
+            <w:r>
+              <w:rPr>
+                <w:noProof/>
+                <w:webHidden/>
+              </w:rPr>
+              <w:fldChar w:fldCharType="end"/>
+            </w:r>
+          </w:hyperlink>
+        </w:p>
+        <w:p>
+          <w:pPr>
+            <w:pStyle w:val="TOC1"/>
+            <w:tabs>
+              <w:tab w:val="right" w:leader="dot" w:pos="9350"/>
+            </w:tabs>
+            <w:rPr>
+              <w:noProof/>
+              <w:lang w:eastAsia="en-US"/>
+            </w:rPr>
+          </w:pPr>
+          <w:hyperlink w:anchor="_Toc465200683" w:history="1">
+            <w:r>
+              <w:rPr>
+                <w:rStyle w:val="Hyperlink"/>
+                <w:noProof/>
+              </w:rPr>
               <w:t>Final Thoughts</w:t>
             </w:r>
             <w:r>
@@ -674,7 +740,7 @@
                 <w:noProof/>
                 <w:webHidden/>
               </w:rPr>
-              <w:instrText xml:space="preserve"> PAGEREF _Toc465179054 \h </w:instrText>
+              <w:instrText xml:space="preserve"> PAGEREF _Toc465200683 \h </w:instrText>
             </w:r>
             <w:r>
               <w:rPr>
@@ -694,7 +760,7 @@
                 <w:noProof/>
                 <w:webHidden/>
               </w:rPr>
-              <w:t>1</w:t>
+              <w:t>4</w:t>
             </w:r>
             <w:r>
               <w:rPr>
@@ -716,13 +782,13 @@
               <w:lang w:eastAsia="en-US"/>
             </w:rPr>
           </w:pPr>
-          <w:hyperlink w:anchor="_Toc465179055" w:history="1">
+          <w:hyperlink w:anchor="_Toc465200684" w:history="1">
             <w:r>
               <w:rPr>
                 <w:rStyle w:val="Hyperlink"/>
                 <w:noProof/>
               </w:rPr>
-              <w:t>Security</w:t>
+              <w:t>Challenges</w:t>
             </w:r>
             <w:r>
               <w:rPr>
@@ -743,7 +809,7 @@
                 <w:noProof/>
                 <w:webHidden/>
               </w:rPr>
-              <w:instrText xml:space="preserve"> PAGEREF _Toc465179055 \h </w:instrText>
+              <w:instrText xml:space="preserve"> PAGEREF _Toc465200684 \h </w:instrText>
             </w:r>
             <w:r>
               <w:rPr>
@@ -763,7 +829,145 @@
                 <w:noProof/>
                 <w:webHidden/>
               </w:rPr>
-              <w:t>1</w:t>
+              <w:t>4</w:t>
+            </w:r>
+            <w:r>
+              <w:rPr>
+                <w:noProof/>
+                <w:webHidden/>
+              </w:rPr>
+              <w:fldChar w:fldCharType="end"/>
+            </w:r>
+          </w:hyperlink>
+        </w:p>
+        <w:p>
+          <w:pPr>
+            <w:pStyle w:val="TOC3"/>
+            <w:tabs>
+              <w:tab w:val="right" w:leader="dot" w:pos="9350"/>
+            </w:tabs>
+            <w:rPr>
+              <w:noProof/>
+              <w:lang w:eastAsia="en-US"/>
+            </w:rPr>
+          </w:pPr>
+          <w:hyperlink w:anchor="_Toc465200685" w:history="1">
+            <w:r>
+              <w:rPr>
+                <w:rStyle w:val="Hyperlink"/>
+                <w:noProof/>
+              </w:rPr>
+              <w:t>Cross domain communication</w:t>
+            </w:r>
+            <w:r>
+              <w:rPr>
+                <w:noProof/>
+                <w:webHidden/>
+              </w:rPr>
+              <w:tab/>
+            </w:r>
+            <w:r>
+              <w:rPr>
+                <w:noProof/>
+                <w:webHidden/>
+              </w:rPr>
+              <w:fldChar w:fldCharType="begin"/>
+            </w:r>
+            <w:r>
+              <w:rPr>
+                <w:noProof/>
+                <w:webHidden/>
+              </w:rPr>
+              <w:instrText xml:space="preserve"> PAGEREF _Toc465200685 \h </w:instrText>
+            </w:r>
+            <w:r>
+              <w:rPr>
+                <w:noProof/>
+                <w:webHidden/>
+              </w:rPr>
+            </w:r>
+            <w:r>
+              <w:rPr>
+                <w:noProof/>
+                <w:webHidden/>
+              </w:rPr>
+              <w:fldChar w:fldCharType="separate"/>
+            </w:r>
+            <w:r>
+              <w:rPr>
+                <w:noProof/>
+                <w:webHidden/>
+              </w:rPr>
+              <w:t>4</w:t>
+            </w:r>
+            <w:r>
+              <w:rPr>
+                <w:noProof/>
+                <w:webHidden/>
+              </w:rPr>
+              <w:fldChar w:fldCharType="end"/>
+            </w:r>
+          </w:hyperlink>
+        </w:p>
+        <w:p>
+          <w:pPr>
+            <w:pStyle w:val="TOC3"/>
+            <w:tabs>
+              <w:tab w:val="right" w:leader="dot" w:pos="9350"/>
+            </w:tabs>
+            <w:rPr>
+              <w:noProof/>
+              <w:lang w:eastAsia="en-US"/>
+            </w:rPr>
+          </w:pPr>
+          <w:hyperlink w:anchor="_Toc465200686" w:history="1">
+            <w:r>
+              <w:rPr>
+                <w:rStyle w:val="Hyperlink"/>
+                <w:noProof/>
+              </w:rPr>
+              <w:t>Javascript debugging</w:t>
+            </w:r>
+            <w:r>
+              <w:rPr>
+                <w:noProof/>
+                <w:webHidden/>
+              </w:rPr>
+              <w:tab/>
+            </w:r>
+            <w:r>
+              <w:rPr>
+                <w:noProof/>
+                <w:webHidden/>
+              </w:rPr>
+              <w:fldChar w:fldCharType="begin"/>
+            </w:r>
+            <w:r>
+              <w:rPr>
+                <w:noProof/>
+                <w:webHidden/>
+              </w:rPr>
+              <w:instrText xml:space="preserve"> PAGEREF _Toc465200686 \h </w:instrText>
+            </w:r>
+            <w:r>
+              <w:rPr>
+                <w:noProof/>
+                <w:webHidden/>
+              </w:rPr>
+            </w:r>
+            <w:r>
+              <w:rPr>
+                <w:noProof/>
+                <w:webHidden/>
+              </w:rPr>
+              <w:fldChar w:fldCharType="separate"/>
+            </w:r>
+            <w:r>
+              <w:rPr>
+                <w:noProof/>
+                <w:webHidden/>
+              </w:rPr>
+              <w:t>4</w:t>
             </w:r>
             <w:r>
               <w:rPr>
@@ -785,13 +989,13 @@
               <w:lang w:eastAsia="en-US"/>
             </w:rPr>
           </w:pPr>
-          <w:hyperlink w:anchor="_Toc465179056" w:history="1">
+          <w:hyperlink w:anchor="_Toc465200687" w:history="1">
             <w:r>
               <w:rPr>
                 <w:rStyle w:val="Hyperlink"/>
                 <w:noProof/>
               </w:rPr>
-              <w:t>Logging</w:t>
+              <w:t>Security</w:t>
             </w:r>
             <w:r>
               <w:rPr>
@@ -812,7 +1016,7 @@
                 <w:noProof/>
                 <w:webHidden/>
               </w:rPr>
-              <w:instrText xml:space="preserve"> PAGEREF _Toc465179056 \h </w:instrText>
+              <w:instrText xml:space="preserve"> PAGEREF _Toc465200687 \h </w:instrText>
             </w:r>
             <w:r>
               <w:rPr>
@@ -832,76 +1036,7 @@
                 <w:noProof/>
                 <w:webHidden/>
               </w:rPr>
-              <w:t>1</w:t>
-            </w:r>
-            <w:r>
-              <w:rPr>
-                <w:noProof/>
-                <w:webHidden/>
-              </w:rPr>
-              <w:fldChar w:fldCharType="end"/>
-            </w:r>
-          </w:hyperlink>
-        </w:p>
-        <w:p>
-          <w:pPr>
-            <w:pStyle w:val="TOC2"/>
-            <w:tabs>
-              <w:tab w:val="right" w:leader="dot" w:pos="9350"/>
-            </w:tabs>
-            <w:rPr>
-              <w:noProof/>
-              <w:lang w:eastAsia="en-US"/>
-            </w:rPr>
-          </w:pPr>
-          <w:hyperlink w:anchor="_Toc465179057" w:history="1">
-            <w:r>
-              <w:rPr>
-                <w:rStyle w:val="Hyperlink"/>
-                <w:noProof/>
-              </w:rPr>
-              <w:t>Reflection</w:t>
-            </w:r>
-            <w:r>
-              <w:rPr>
-                <w:noProof/>
-                <w:webHidden/>
-              </w:rPr>
-              <w:tab/>
-            </w:r>
-            <w:r>
-              <w:rPr>
-                <w:noProof/>
-                <w:webHidden/>
-              </w:rPr>
-              <w:fldChar w:fldCharType="begin"/>
-            </w:r>
-            <w:r>
-              <w:rPr>
-                <w:noProof/>
-                <w:webHidden/>
-              </w:rPr>
-              <w:instrText xml:space="preserve"> PAGEREF _Toc465179057 \h </w:instrText>
-            </w:r>
-            <w:r>
-              <w:rPr>
-                <w:noProof/>
-                <w:webHidden/>
-              </w:rPr>
-            </w:r>
-            <w:r>
-              <w:rPr>
-                <w:noProof/>
-                <w:webHidden/>
-              </w:rPr>
-              <w:fldChar w:fldCharType="separate"/>
-            </w:r>
-            <w:r>
-              <w:rPr>
-                <w:noProof/>
-                <w:webHidden/>
-              </w:rPr>
-              <w:t>1</w:t>
+              <w:t>4</w:t>
             </w:r>
             <w:r>
               <w:rPr>
@@ -933,35 +1068,15 @@
       <w:pPr>
         <w:pStyle w:val="Heading1"/>
       </w:pPr>
-      <w:bookmarkStart w:id="1" w:name="_Toc465179047"/>
+      <w:bookmarkStart w:id="1" w:name="_Toc465200675"/>
       <w:r>
         <w:t>Architecture</w:t>
       </w:r>
       <w:bookmarkEnd w:id="1"/>
     </w:p>
-    <w:p/>
-    <w:p>
-      <w:pPr>
-        <w:pStyle w:val="Heading2"/>
-      </w:pPr>
-      <w:bookmarkStart w:id="2" w:name="_Toc465179048"/>
-      <w:r>
-        <w:lastRenderedPageBreak/>
-        <w:t>Front end</w:t>
-      </w:r>
-      <w:bookmarkEnd w:id="2"/>
-    </w:p>
-    <w:p>
-      <w:r>
-        <w:t xml:space="preserve">Being a backend developer by day, I tried to minimize the front end as much as possible. Here I simply created 1 static HTML page hosted on my local machine through no domain. I called this file JonnyLender.html as it is the bank side of the </w:t>
-      </w:r>
-      <w:r>
-        <w:t>system. This main front end page contains an empty iframe pointing to the the node.js server, a form to include customer data, and a div to display information returned by the iframe</w:t>
-      </w:r>
-    </w:p>
-    <w:p>
-      <w:r>
-        <w:t>[INCLUDE PICTURE OF PAGE HERE]</w:t>
+    <w:p>
+      <w:r>
+        <w:t>I tried to follow spec as close as possible including everything described and keeping it as simple as possible. I avoided heavy include solutions because I wanted to keep size of project down as low as possible. Below is back workflow</w:t>
       </w:r>
     </w:p>
     <w:p>
@@ -973,8 +1088,13 @@
         </w:numPr>
       </w:pPr>
       <w:r>
-        <w:t>Iframe</w:t>
-      </w:r>
+        <w:t xml:space="preserve">Form data hits JonnyLender.html and gets processed for </w:t>
+      </w:r>
+      <w:proofErr w:type="spellStart"/>
+      <w:r>
+        <w:t>PostMessage</w:t>
+      </w:r>
+      <w:proofErr w:type="spellEnd"/>
     </w:p>
     <w:p>
       <w:pPr>
@@ -985,7 +1105,15 @@
         </w:numPr>
       </w:pPr>
       <w:r>
-        <w:t>Form</w:t>
+        <w:t xml:space="preserve">Inner Iframe receives </w:t>
+      </w:r>
+      <w:proofErr w:type="spellStart"/>
+      <w:r>
+        <w:t>Postmessage</w:t>
+      </w:r>
+      <w:proofErr w:type="spellEnd"/>
+      <w:r>
+        <w:t xml:space="preserve"> on event listener and loads data into its div</w:t>
       </w:r>
     </w:p>
     <w:p>
@@ -997,36 +1125,13 @@
         </w:numPr>
       </w:pPr>
       <w:r>
-        <w:t>Div1</w:t>
-      </w:r>
-    </w:p>
-    <w:p>
-      <w:pPr>
-        <w:pStyle w:val="Heading2"/>
-      </w:pPr>
-      <w:bookmarkStart w:id="3" w:name="_Toc465179049"/>
-      <w:r>
-        <w:t>Back end</w:t>
-      </w:r>
-      <w:bookmarkEnd w:id="3"/>
-    </w:p>
-    <w:p>
-      <w:r>
-        <w:t>I found this to be the most enjoyable part of the project for me. I felt more at home here as I could easily debug as well as use non browser console printing. I split the backend into 3 sections, the client page (which is the iframe used by the front end, the node.js server, and the logging DB</w:t>
-      </w:r>
-    </w:p>
-    <w:p>
-      <w:pPr>
-        <w:pStyle w:val="Heading3"/>
-      </w:pPr>
-      <w:r>
-        <w:t>Client page (Iframe)</w:t>
-      </w:r>
-    </w:p>
-    <w:p>
-      <w:r>
-        <w:t>This is the page that contains part of the magic that is the backend. It is the main point of communication between the frontend and the server to ensure any data flowing between the two is what we want and expect. It contains the following</w:t>
-      </w:r>
+        <w:t xml:space="preserve">Inner Iframe makes ajax request to server putting Customer info in </w:t>
+      </w:r>
+      <w:proofErr w:type="spellStart"/>
+      <w:r>
+        <w:t>querystring</w:t>
+      </w:r>
+      <w:proofErr w:type="spellEnd"/>
     </w:p>
     <w:p>
       <w:pPr>
@@ -1037,13 +1142,15 @@
         </w:numPr>
       </w:pPr>
       <w:r>
-        <w:t xml:space="preserve">Window event listener: </w:t>
-      </w:r>
-      <w:r>
-        <w:t xml:space="preserve">Place to receive message from the parent window. This is crucial from a cross domain communication stand point. </w:t>
-      </w:r>
-      <w:r>
-        <w:t xml:space="preserve">I struggled to find a good solution but after many attempts, found that window.postmessage plus window.addeventlistener was the best way to go. </w:t>
+        <w:t xml:space="preserve">Server receives ajax request and processes </w:t>
+      </w:r>
+      <w:proofErr w:type="spellStart"/>
+      <w:r>
+        <w:t>querystring</w:t>
+      </w:r>
+      <w:proofErr w:type="spellEnd"/>
+      <w:r>
+        <w:t xml:space="preserve">. </w:t>
       </w:r>
     </w:p>
     <w:p>
@@ -1055,10 +1162,7 @@
         </w:numPr>
       </w:pPr>
       <w:r>
-        <w:t>Ajax requ</w:t>
-      </w:r>
-      <w:r>
-        <w:t xml:space="preserve">est sender and receiver: Use this to communicate with the node.js server so that I didn’t have to send round trip call backs. This was relatively straight forward as it is a well documented and solved problem. </w:t>
+        <w:t>Server compiles customer ‘credit score’ and uses that as response to ajax request</w:t>
       </w:r>
     </w:p>
     <w:p>
@@ -1070,25 +1174,15 @@
         </w:numPr>
       </w:pPr>
       <w:r>
-        <w:t>D</w:t>
-      </w:r>
-      <w:r>
-        <w:t>ivs to display data: Use this to display customer data received from parent window and node.js server</w:t>
-      </w:r>
-    </w:p>
-    <w:p>
-      <w:pPr>
-        <w:pStyle w:val="Heading3"/>
-      </w:pPr>
-      <w:bookmarkStart w:id="4" w:name="_Toc465179051"/>
-      <w:r>
-        <w:t>Server</w:t>
-      </w:r>
-      <w:bookmarkEnd w:id="4"/>
-    </w:p>
-    <w:p>
-      <w:r>
-        <w:t xml:space="preserve">The node.js server in this case creates 2 paths for requests to go through: forwarding request to the indexpage.html which displays the client page, and a path for ajax requests to come through. </w:t>
+        <w:t xml:space="preserve">Iframe receives response from ajax request and sends it back to parent window through </w:t>
+      </w:r>
+      <w:proofErr w:type="spellStart"/>
+      <w:r>
+        <w:t>postmessage</w:t>
+      </w:r>
+      <w:proofErr w:type="spellEnd"/>
+      <w:r>
+        <w:t xml:space="preserve">. </w:t>
       </w:r>
     </w:p>
     <w:p>
@@ -1100,10 +1194,47 @@
         </w:numPr>
       </w:pPr>
       <w:r>
-        <w:t>Indexpage route</w:t>
-      </w:r>
-      <w:r>
-        <w:t>: Basically reads in the indexpage.html and writes it out to the response. I did it this way just to ease my own development and readability of the indexpage.html. Not sure if this is how it’s done other places though</w:t>
+        <w:t xml:space="preserve">Jonnylender.html receives </w:t>
+      </w:r>
+      <w:proofErr w:type="spellStart"/>
+      <w:r>
+        <w:t>postmessage</w:t>
+      </w:r>
+      <w:proofErr w:type="spellEnd"/>
+      <w:r>
+        <w:t xml:space="preserve"> from iframe via event listener and displays credit info in div.</w:t>
+      </w:r>
+    </w:p>
+    <w:p/>
+    <w:p>
+      <w:pPr>
+        <w:pStyle w:val="Heading2"/>
+      </w:pPr>
+      <w:bookmarkStart w:id="2" w:name="_Toc465200676"/>
+      <w:r>
+        <w:t>Front end</w:t>
+      </w:r>
+      <w:bookmarkEnd w:id="2"/>
+    </w:p>
+    <w:p>
+      <w:r>
+        <w:t xml:space="preserve">Being a backend developer by day, I tried to minimize the front end as much as possible. Here I simply created 1 static HTML page hosted on my local machine through no domain. I called this file JonnyLender.html as it is the bank side of the </w:t>
+      </w:r>
+      <w:r>
+        <w:t xml:space="preserve">system. This main front end page contains an empty iframe pointing to the </w:t>
+      </w:r>
+      <w:proofErr w:type="spellStart"/>
+      <w:r>
+        <w:t>the</w:t>
+      </w:r>
+      <w:proofErr w:type="spellEnd"/>
+      <w:r>
+        <w:t xml:space="preserve"> node.js server, a form to include customer data, and a div to display information returned by the iframe</w:t>
+      </w:r>
+    </w:p>
+    <w:p>
+      <w:r>
+        <w:t>[INCLUDE PICTURE OF PAGE HERE]</w:t>
       </w:r>
     </w:p>
     <w:p>
@@ -1115,28 +1246,339 @@
         </w:numPr>
       </w:pPr>
       <w:r>
-        <w:t xml:space="preserve">Ajax route: I check to determine whether or not a page is attempting an ajax request by checking the path of the request. If the path contains “/getCustomerData”, then I send through the request through to get a random reply from a list of ‘choices’ and add the reply to the response. </w:t>
+        <w:t>Iframe</w:t>
+      </w:r>
+    </w:p>
+    <w:p>
+      <w:pPr>
+        <w:pStyle w:val="ListParagraph"/>
+        <w:numPr>
+          <w:ilvl w:val="0"/>
+          <w:numId w:val="28"/>
+        </w:numPr>
+      </w:pPr>
+      <w:r>
+        <w:t>Form</w:t>
+      </w:r>
+    </w:p>
+    <w:p>
+      <w:pPr>
+        <w:pStyle w:val="ListParagraph"/>
+        <w:numPr>
+          <w:ilvl w:val="0"/>
+          <w:numId w:val="28"/>
+        </w:numPr>
+      </w:pPr>
+      <w:r>
+        <w:t>Div1</w:t>
+      </w:r>
+    </w:p>
+    <w:p>
+      <w:pPr>
+        <w:pStyle w:val="Heading2"/>
+      </w:pPr>
+      <w:bookmarkStart w:id="3" w:name="_Toc465200677"/>
+      <w:r>
+        <w:t>Back end</w:t>
+      </w:r>
+      <w:bookmarkEnd w:id="3"/>
+    </w:p>
+    <w:p>
+      <w:r>
+        <w:t>I found this to be the most enjoyable part of the project for me. I felt more at home here as I could easily debug as well as use non browser console printing. I split the backend into 3 sections, the client page (which is the iframe used by the front end, the node.js server, and the logging DB</w:t>
       </w:r>
     </w:p>
     <w:p>
       <w:pPr>
         <w:pStyle w:val="Heading3"/>
       </w:pPr>
-      <w:bookmarkStart w:id="5" w:name="_Toc465179052"/>
+      <w:bookmarkStart w:id="4" w:name="_Toc465200678"/>
+      <w:r>
+        <w:t>Client page (Iframe)</w:t>
+      </w:r>
+      <w:bookmarkEnd w:id="4"/>
+    </w:p>
+    <w:p>
+      <w:r>
+        <w:t>This is the page that contains part of the magic that is the backend. It is the main point of communication between the frontend and the server to ensure any data flowing between the two is what we want and expect. It contains the following</w:t>
+      </w:r>
+    </w:p>
+    <w:p>
+      <w:pPr>
+        <w:pStyle w:val="ListParagraph"/>
+        <w:numPr>
+          <w:ilvl w:val="0"/>
+          <w:numId w:val="28"/>
+        </w:numPr>
+      </w:pPr>
+      <w:r>
+        <w:t xml:space="preserve">Window event listener: </w:t>
+      </w:r>
+      <w:r>
+        <w:t xml:space="preserve">Place to receive message from the parent window. This is crucial from a cross domain communication stand point. </w:t>
+      </w:r>
+      <w:r>
+        <w:t xml:space="preserve">I struggled to find a good solution but after </w:t>
+      </w:r>
+      <w:r>
+        <w:lastRenderedPageBreak/>
+        <w:t xml:space="preserve">many attempts, found that </w:t>
+      </w:r>
+      <w:proofErr w:type="spellStart"/>
+      <w:proofErr w:type="gramStart"/>
+      <w:r>
+        <w:t>window.postmessage</w:t>
+      </w:r>
+      <w:proofErr w:type="spellEnd"/>
+      <w:proofErr w:type="gramEnd"/>
+      <w:r>
+        <w:t xml:space="preserve"> plus </w:t>
+      </w:r>
+      <w:proofErr w:type="spellStart"/>
+      <w:r>
+        <w:t>window.addeventlistener</w:t>
+      </w:r>
+      <w:proofErr w:type="spellEnd"/>
+      <w:r>
+        <w:t xml:space="preserve"> was the best way to go. </w:t>
+      </w:r>
+    </w:p>
+    <w:p>
+      <w:pPr>
+        <w:pStyle w:val="ListParagraph"/>
+        <w:numPr>
+          <w:ilvl w:val="0"/>
+          <w:numId w:val="28"/>
+        </w:numPr>
+      </w:pPr>
+      <w:r>
+        <w:t>Ajax requ</w:t>
+      </w:r>
+      <w:r>
+        <w:t xml:space="preserve">est sender and receiver: Use this to communicate with the node.js server so that I didn’t have to send round trip call backs. This was relatively straight forward as it is a </w:t>
+      </w:r>
+      <w:proofErr w:type="spellStart"/>
+      <w:r>
+        <w:t>well documented</w:t>
+      </w:r>
+      <w:proofErr w:type="spellEnd"/>
+      <w:r>
+        <w:t xml:space="preserve"> and solved problem. </w:t>
+      </w:r>
+    </w:p>
+    <w:p>
+      <w:pPr>
+        <w:pStyle w:val="ListParagraph"/>
+        <w:numPr>
+          <w:ilvl w:val="0"/>
+          <w:numId w:val="28"/>
+        </w:numPr>
+      </w:pPr>
+      <w:proofErr w:type="spellStart"/>
+      <w:r>
+        <w:t>D</w:t>
+      </w:r>
+      <w:r>
+        <w:t>ivs</w:t>
+      </w:r>
+      <w:proofErr w:type="spellEnd"/>
+      <w:r>
+        <w:t xml:space="preserve"> to display data: Use this to display customer data received from parent window and node.js server</w:t>
+      </w:r>
+    </w:p>
+    <w:p>
+      <w:pPr>
+        <w:pStyle w:val="Heading3"/>
+      </w:pPr>
+      <w:bookmarkStart w:id="5" w:name="_Toc465200679"/>
+      <w:r>
+        <w:t>Server</w:t>
+      </w:r>
+      <w:bookmarkEnd w:id="5"/>
+    </w:p>
+    <w:p>
+      <w:r>
+        <w:t xml:space="preserve">The node.js server in this case creates 2 paths for requests to go through: forwarding request to the indexpage.html which displays the client page, and a path for ajax requests to come through. </w:t>
+      </w:r>
+    </w:p>
+    <w:p>
+      <w:pPr>
+        <w:pStyle w:val="ListParagraph"/>
+        <w:numPr>
+          <w:ilvl w:val="0"/>
+          <w:numId w:val="28"/>
+        </w:numPr>
+      </w:pPr>
+      <w:proofErr w:type="spellStart"/>
+      <w:r>
+        <w:t>Indexpage</w:t>
+      </w:r>
+      <w:proofErr w:type="spellEnd"/>
+      <w:r>
+        <w:t xml:space="preserve"> route</w:t>
+      </w:r>
+      <w:r>
+        <w:t>: Basically reads in the indexpage.html and writes it out to the response. I did it this way just to ease my own development and readability of the indexpage.html. Not sure if this is how it’s done other places though</w:t>
+      </w:r>
+    </w:p>
+    <w:p>
+      <w:pPr>
+        <w:pStyle w:val="ListParagraph"/>
+        <w:numPr>
+          <w:ilvl w:val="0"/>
+          <w:numId w:val="28"/>
+        </w:numPr>
+      </w:pPr>
+      <w:r>
+        <w:t>Ajax route: I check to determine whether or not a page is attempting an ajax request by checking the path of the request. If the path contains “/</w:t>
+      </w:r>
+      <w:proofErr w:type="spellStart"/>
+      <w:r>
+        <w:t>getCustomerData</w:t>
+      </w:r>
+      <w:proofErr w:type="spellEnd"/>
+      <w:r>
+        <w:t xml:space="preserve">”, then I send through the request through to get a random reply from a list of ‘choices’ and add the reply to the response. </w:t>
+      </w:r>
+    </w:p>
+    <w:p>
+      <w:pPr>
+        <w:pStyle w:val="Heading3"/>
+      </w:pPr>
+      <w:bookmarkStart w:id="6" w:name="_Toc465200680"/>
       <w:r>
         <w:t>Logging DB</w:t>
       </w:r>
-      <w:bookmarkEnd w:id="5"/>
-    </w:p>
-    <w:p/>
+      <w:bookmarkEnd w:id="6"/>
+    </w:p>
+    <w:p>
+      <w:r>
+        <w:t xml:space="preserve">Here I opted to make a simple text file that does the logging. Adding in a </w:t>
+      </w:r>
+      <w:proofErr w:type="spellStart"/>
+      <w:r>
+        <w:t>sql</w:t>
+      </w:r>
+      <w:proofErr w:type="spellEnd"/>
+      <w:r>
+        <w:t xml:space="preserve"> database is a pretty trivial task and ended up complicating the design quite a bit. That being said, I’ll offer some info on why text databases can offer better storage for some systems. </w:t>
+      </w:r>
+    </w:p>
+    <w:p>
+      <w:r>
+        <w:t>Pros</w:t>
+      </w:r>
+    </w:p>
+    <w:p>
+      <w:pPr>
+        <w:pStyle w:val="ListParagraph"/>
+        <w:numPr>
+          <w:ilvl w:val="0"/>
+          <w:numId w:val="28"/>
+        </w:numPr>
+      </w:pPr>
+      <w:r>
+        <w:t xml:space="preserve">Ease or readability: Anyone can open and read </w:t>
+      </w:r>
+    </w:p>
+    <w:p>
+      <w:pPr>
+        <w:pStyle w:val="ListParagraph"/>
+        <w:numPr>
+          <w:ilvl w:val="0"/>
+          <w:numId w:val="28"/>
+        </w:numPr>
+      </w:pPr>
+      <w:r>
+        <w:t xml:space="preserve">Easy to export to excel: Useful for people who want to do quick sorting using pivot tables without </w:t>
+      </w:r>
+      <w:proofErr w:type="spellStart"/>
+      <w:r>
+        <w:t>sql</w:t>
+      </w:r>
+      <w:proofErr w:type="spellEnd"/>
+      <w:r>
+        <w:t xml:space="preserve"> knowledge</w:t>
+      </w:r>
+    </w:p>
+    <w:p>
+      <w:pPr>
+        <w:pStyle w:val="ListParagraph"/>
+        <w:numPr>
+          <w:ilvl w:val="0"/>
+          <w:numId w:val="28"/>
+        </w:numPr>
+      </w:pPr>
+      <w:r>
+        <w:t>Reads and writes are fast</w:t>
+      </w:r>
+    </w:p>
+    <w:p>
+      <w:pPr>
+        <w:pStyle w:val="ListParagraph"/>
+        <w:numPr>
+          <w:ilvl w:val="0"/>
+          <w:numId w:val="28"/>
+        </w:numPr>
+      </w:pPr>
+      <w:r>
+        <w:t xml:space="preserve">Sorted writes make reads faster (something </w:t>
+      </w:r>
+      <w:proofErr w:type="spellStart"/>
+      <w:r>
+        <w:t>sql</w:t>
+      </w:r>
+      <w:proofErr w:type="spellEnd"/>
+      <w:r>
+        <w:t xml:space="preserve"> inherently does)</w:t>
+      </w:r>
+    </w:p>
+    <w:p>
+      <w:r>
+        <w:t>Cons</w:t>
+      </w:r>
+    </w:p>
+    <w:p>
+      <w:pPr>
+        <w:pStyle w:val="ListParagraph"/>
+        <w:numPr>
+          <w:ilvl w:val="0"/>
+          <w:numId w:val="28"/>
+        </w:numPr>
+      </w:pPr>
+      <w:r>
+        <w:t>Multiple process may encounter conflicts (can always log to separate files)</w:t>
+      </w:r>
+    </w:p>
+    <w:p>
+      <w:pPr>
+        <w:pStyle w:val="ListParagraph"/>
+        <w:numPr>
+          <w:ilvl w:val="0"/>
+          <w:numId w:val="28"/>
+        </w:numPr>
+      </w:pPr>
+      <w:r>
+        <w:t xml:space="preserve">Hard to do joins </w:t>
+      </w:r>
+      <w:proofErr w:type="gramStart"/>
+      <w:r>
+        <w:t>( not</w:t>
+      </w:r>
+      <w:proofErr w:type="gramEnd"/>
+      <w:r>
+        <w:t xml:space="preserve"> impossible )</w:t>
+      </w:r>
+    </w:p>
     <w:p>
       <w:pPr>
         <w:pStyle w:val="Heading1"/>
       </w:pPr>
-      <w:r>
-        <w:lastRenderedPageBreak/>
+      <w:bookmarkStart w:id="7" w:name="_Toc465200681"/>
+      <w:r>
         <w:t>Deployment</w:t>
       </w:r>
+      <w:bookmarkEnd w:id="7"/>
     </w:p>
     <w:p>
       <w:r>
@@ -1205,76 +1647,192 @@
         </w:numPr>
       </w:pPr>
       <w:r>
-        <w:t>Open .sln file with visual studio</w:t>
+        <w:lastRenderedPageBreak/>
+        <w:t>Open .</w:t>
+      </w:r>
+      <w:proofErr w:type="spellStart"/>
+      <w:r>
+        <w:t>sln</w:t>
+      </w:r>
+      <w:proofErr w:type="spellEnd"/>
+      <w:r>
+        <w:t xml:space="preserve"> file with visual studio</w:t>
+      </w:r>
+    </w:p>
+    <w:p>
+      <w:r>
+        <w:t xml:space="preserve">Once running, load up the server. You’ll first want to open up JonnyLender.html. This is a static html file that shouldn’t require any server running. If the internal iframe doesn’t load, that means your server isn’t running. Once the server is up and running, enter in the information requested in JonnyLender.html. </w:t>
+      </w:r>
+      <w:r>
+        <w:t>Upon hitting submit, this should start the system workflow described in architecture section</w:t>
       </w:r>
     </w:p>
     <w:p>
       <w:pPr>
         <w:pStyle w:val="Heading1"/>
       </w:pPr>
-      <w:bookmarkStart w:id="6" w:name="_Toc465179053"/>
+      <w:bookmarkStart w:id="8" w:name="_Toc465200682"/>
       <w:r>
         <w:t>Testing</w:t>
       </w:r>
-      <w:bookmarkEnd w:id="6"/>
+      <w:bookmarkEnd w:id="8"/>
     </w:p>
     <w:p>
       <w:pPr>
         <w:pStyle w:val="Heading1"/>
       </w:pPr>
-      <w:bookmarkStart w:id="7" w:name="_Toc465179054"/>
+      <w:bookmarkStart w:id="9" w:name="_Toc465200683"/>
       <w:r>
         <w:t>Final Thoughts</w:t>
       </w:r>
-      <w:bookmarkEnd w:id="7"/>
+      <w:bookmarkEnd w:id="9"/>
     </w:p>
     <w:p>
       <w:pPr>
         <w:pStyle w:val="Heading2"/>
       </w:pPr>
+      <w:bookmarkStart w:id="10" w:name="_Toc465200684"/>
       <w:r>
         <w:t>Challenges</w:t>
       </w:r>
+      <w:bookmarkEnd w:id="10"/>
     </w:p>
     <w:p>
       <w:pPr>
         <w:pStyle w:val="Heading3"/>
       </w:pPr>
+      <w:bookmarkStart w:id="11" w:name="_Toc465200685"/>
       <w:r>
         <w:t>Cross domain communication</w:t>
       </w:r>
-      <w:bookmarkStart w:id="8" w:name="_GoBack"/>
-      <w:bookmarkEnd w:id="8"/>
+      <w:bookmarkEnd w:id="11"/>
+    </w:p>
+    <w:p>
+      <w:r>
+        <w:t xml:space="preserve">Getting cross domain communication took me a little while to figure out. There are so many resources available online that I ended up trying solutions from back in 2005. After trying many solutions </w:t>
+      </w:r>
+      <w:proofErr w:type="gramStart"/>
+      <w:r>
+        <w:t>( none</w:t>
+      </w:r>
+      <w:proofErr w:type="gramEnd"/>
+      <w:r>
+        <w:t xml:space="preserve"> that worked ), I stumbled on </w:t>
+      </w:r>
+      <w:proofErr w:type="spellStart"/>
+      <w:r>
+        <w:t>PostMessage</w:t>
+      </w:r>
+      <w:proofErr w:type="spellEnd"/>
+      <w:r>
+        <w:t xml:space="preserve"> and that solved it for me. Since I had very little knowledge of how browser </w:t>
+      </w:r>
+      <w:proofErr w:type="spellStart"/>
+      <w:r>
+        <w:t>dom</w:t>
+      </w:r>
+      <w:proofErr w:type="spellEnd"/>
+      <w:r>
+        <w:t xml:space="preserve"> components work together, I had to do a lot of learning of basic browser security and capabilities</w:t>
+      </w:r>
+    </w:p>
+    <w:p>
+      <w:pPr>
+        <w:pStyle w:val="Heading3"/>
+      </w:pPr>
+      <w:bookmarkStart w:id="12" w:name="_Toc465200686"/>
+      <w:proofErr w:type="spellStart"/>
+      <w:r>
+        <w:t>Javascript</w:t>
+      </w:r>
+      <w:proofErr w:type="spellEnd"/>
+      <w:r>
+        <w:t xml:space="preserve"> debugging</w:t>
+      </w:r>
+      <w:bookmarkEnd w:id="12"/>
+    </w:p>
+    <w:p>
+      <w:r>
+        <w:t xml:space="preserve">I had a hard time getting a good development cycle formed. I couldn’t figure out an easy way to step through the </w:t>
+      </w:r>
+      <w:proofErr w:type="spellStart"/>
+      <w:r>
+        <w:t>javascript</w:t>
+      </w:r>
+      <w:proofErr w:type="spellEnd"/>
+      <w:r>
+        <w:t xml:space="preserve"> code I had written and so I settled on extensive file and console logging. I found eventually that you can debug in most browsers as well as in visual studio. </w:t>
+      </w:r>
+    </w:p>
+    <w:p>
+      <w:r>
+        <w:t xml:space="preserve">Another issue was that I couldn’t figure out how to debug inner iframe in browser. I eventually resorted to file logging but late in the project I discovered I could load the inner iframe directly through a test page I wrote that would mimic parent window but directly. </w:t>
+      </w:r>
     </w:p>
     <w:p>
       <w:pPr>
         <w:pStyle w:val="Heading2"/>
       </w:pPr>
-      <w:bookmarkStart w:id="9" w:name="_Toc465179055"/>
+      <w:bookmarkStart w:id="13" w:name="_Toc465200687"/>
       <w:r>
         <w:t>Security</w:t>
       </w:r>
-      <w:bookmarkEnd w:id="9"/>
-    </w:p>
-    <w:p>
-      <w:pPr>
-        <w:pStyle w:val="Heading2"/>
-      </w:pPr>
-      <w:bookmarkStart w:id="10" w:name="_Toc465179056"/>
-      <w:r>
-        <w:t>Logging</w:t>
-      </w:r>
-      <w:bookmarkEnd w:id="10"/>
-    </w:p>
-    <w:p>
-      <w:pPr>
-        <w:pStyle w:val="Heading2"/>
-      </w:pPr>
-      <w:bookmarkStart w:id="11" w:name="_Toc465179057"/>
-      <w:r>
-        <w:t>Reflection</w:t>
-      </w:r>
-      <w:bookmarkEnd w:id="11"/>
+      <w:bookmarkEnd w:id="13"/>
+    </w:p>
+    <w:p>
+      <w:r>
+        <w:t>I left some of the domain specific sections empty/commented out. This would obviously need to be included if this project shipped.</w:t>
+      </w:r>
+    </w:p>
+    <w:p>
+      <w:pPr>
+        <w:pStyle w:val="ListParagraph"/>
+        <w:numPr>
+          <w:ilvl w:val="0"/>
+          <w:numId w:val="28"/>
+        </w:numPr>
+      </w:pPr>
+      <w:r>
+        <w:t>Every Lender would have to include Nova domain in their list of approved domains</w:t>
+      </w:r>
+    </w:p>
+    <w:p>
+      <w:pPr>
+        <w:pStyle w:val="ListParagraph"/>
+        <w:numPr>
+          <w:ilvl w:val="0"/>
+          <w:numId w:val="28"/>
+        </w:numPr>
+      </w:pPr>
+      <w:r>
+        <w:t xml:space="preserve">Nova iframe would need to have a whitelist of approved users. This would be best stored in some off site </w:t>
+      </w:r>
+      <w:proofErr w:type="spellStart"/>
+      <w:r>
+        <w:t>config</w:t>
+      </w:r>
+      <w:proofErr w:type="spellEnd"/>
+      <w:r>
+        <w:t xml:space="preserve"> file (</w:t>
+      </w:r>
+      <w:proofErr w:type="spellStart"/>
+      <w:r>
+        <w:t>sql</w:t>
+      </w:r>
+      <w:proofErr w:type="spellEnd"/>
+      <w:r>
+        <w:t xml:space="preserve">, separate service, </w:t>
+      </w:r>
+      <w:proofErr w:type="spellStart"/>
+      <w:r>
+        <w:t>etc</w:t>
+      </w:r>
+      <w:proofErr w:type="spellEnd"/>
+      <w:r>
+        <w:t xml:space="preserve">) and requested direct from the iframe. </w:t>
+      </w:r>
+      <w:bookmarkStart w:id="14" w:name="_GoBack"/>
+      <w:bookmarkEnd w:id="14"/>
     </w:p>
     <w:p/>
     <w:sectPr>
@@ -1347,7 +1905,7 @@
           <w:rPr>
             <w:noProof/>
           </w:rPr>
-          <w:t>3</w:t>
+          <w:t>2</w:t>
         </w:r>
         <w:r>
           <w:rPr>
@@ -3873,572 +4431,6 @@
 </w:styles>
 </file>
 
-<file path=word/glossary/document.xml><?xml version="1.0" encoding="utf-8"?>
-<w:glossaryDocument xmlns:wpc="http://schemas.microsoft.com/office/word/2010/wordprocessingCanvas" xmlns:cx="http://schemas.microsoft.com/office/drawing/2014/chartex" xmlns:cx1="http://schemas.microsoft.com/office/drawing/2015/9/8/chartex" xmlns:cx2="http://schemas.microsoft.com/office/drawing/2015/10/21/chartex" xmlns:mc="http://schemas.openxmlformats.org/markup-compatibility/2006" xmlns:o="urn:schemas-microsoft-com:office:office" xmlns:r="http://schemas.openxmlformats.org/officeDocument/2006/relationships" xmlns:m="http://schemas.openxmlformats.org/officeDocument/2006/math" xmlns:v="urn:schemas-microsoft-com:vml" xmlns:wp14="http://schemas.microsoft.com/office/word/2010/wordprocessingDrawing" xmlns:wp="http://schemas.openxmlformats.org/drawingml/2006/wordprocessingDrawing" xmlns:w10="urn:schemas-microsoft-com:office:word" xmlns:w="http://schemas.openxmlformats.org/wordprocessingml/2006/main" xmlns:w14="http://schemas.microsoft.com/office/word/2010/wordml" xmlns:w15="http://schemas.microsoft.com/office/word/2012/wordml" xmlns:w16se="http://schemas.microsoft.com/office/word/2015/wordml/symex" xmlns:wpg="http://schemas.microsoft.com/office/word/2010/wordprocessingGroup" xmlns:wpi="http://schemas.microsoft.com/office/word/2010/wordprocessingInk" xmlns:wne="http://schemas.microsoft.com/office/word/2006/wordml" xmlns:wps="http://schemas.microsoft.com/office/word/2010/wordprocessingShape" mc:Ignorable="w14 w15 w16se wp14"/>
-</file>
-
-<file path=word/glossary/fontTable.xml><?xml version="1.0" encoding="utf-8"?>
-<w:fonts xmlns:mc="http://schemas.openxmlformats.org/markup-compatibility/2006" xmlns:r="http://schemas.openxmlformats.org/officeDocument/2006/relationships" xmlns:w="http://schemas.openxmlformats.org/wordprocessingml/2006/main" xmlns:w14="http://schemas.microsoft.com/office/word/2010/wordml" xmlns:w15="http://schemas.microsoft.com/office/word/2012/wordml" xmlns:w16se="http://schemas.microsoft.com/office/word/2015/wordml/symex" mc:Ignorable="w14 w15 w16se">
-  <w:font w:name="Symbol">
-    <w:panose1 w:val="05050102010706020507"/>
-    <w:charset w:val="02"/>
-    <w:family w:val="roman"/>
-    <w:pitch w:val="variable"/>
-    <w:sig w:usb0="00000000" w:usb1="10000000" w:usb2="00000000" w:usb3="00000000" w:csb0="80000000" w:csb1="00000000"/>
-  </w:font>
-  <w:font w:name="Times New Roman">
-    <w:panose1 w:val="02020603050405020304"/>
-    <w:charset w:val="00"/>
-    <w:family w:val="roman"/>
-    <w:pitch w:val="variable"/>
-    <w:sig w:usb0="E0002AFF" w:usb1="C0007841" w:usb2="00000009" w:usb3="00000000" w:csb0="000001FF" w:csb1="00000000"/>
-  </w:font>
-  <w:font w:name="Candara">
-    <w:panose1 w:val="020E0502030303020204"/>
-    <w:charset w:val="00"/>
-    <w:family w:val="swiss"/>
-    <w:pitch w:val="variable"/>
-    <w:sig w:usb0="A00002EF" w:usb1="4000A44B" w:usb2="00000000" w:usb3="00000000" w:csb0="0000019F" w:csb1="00000000"/>
-  </w:font>
-  <w:font w:name="STKaiti">
-    <w:altName w:val="SimSun"/>
-    <w:panose1 w:val="00000000000000000000"/>
-    <w:charset w:val="86"/>
-    <w:family w:val="roman"/>
-    <w:notTrueType/>
-    <w:pitch w:val="default"/>
-  </w:font>
-  <w:font w:name="Tahoma">
-    <w:panose1 w:val="020B0604030504040204"/>
-    <w:charset w:val="00"/>
-    <w:family w:val="swiss"/>
-    <w:pitch w:val="variable"/>
-    <w:sig w:usb0="E1002EFF" w:usb1="C000605B" w:usb2="00000029" w:usb3="00000000" w:csb0="000101FF" w:csb1="00000000"/>
-  </w:font>
-  <w:font w:name="Courier New">
-    <w:panose1 w:val="02070309020205020404"/>
-    <w:charset w:val="00"/>
-    <w:family w:val="modern"/>
-    <w:pitch w:val="fixed"/>
-    <w:sig w:usb0="E0002EFF" w:usb1="C0007843" w:usb2="00000009" w:usb3="00000000" w:csb0="000001FF" w:csb1="00000000"/>
-  </w:font>
-  <w:font w:name="Wingdings">
-    <w:panose1 w:val="05000000000000000000"/>
-    <w:charset w:val="02"/>
-    <w:family w:val="auto"/>
-    <w:pitch w:val="variable"/>
-    <w:sig w:usb0="00000000" w:usb1="10000000" w:usb2="00000000" w:usb3="00000000" w:csb0="80000000" w:csb1="00000000"/>
-  </w:font>
-  <w:font w:name="Segoe UI">
-    <w:panose1 w:val="020B0502040204020203"/>
-    <w:charset w:val="00"/>
-    <w:family w:val="swiss"/>
-    <w:pitch w:val="variable"/>
-    <w:sig w:usb0="E4002EFF" w:usb1="C000E47F" w:usb2="00000009" w:usb3="00000000" w:csb0="000001FF" w:csb1="00000000"/>
-  </w:font>
-  <w:font w:name="Consolas">
-    <w:panose1 w:val="020B0609020204030204"/>
-    <w:charset w:val="00"/>
-    <w:family w:val="modern"/>
-    <w:pitch w:val="fixed"/>
-    <w:sig w:usb0="E00006FF" w:usb1="0000FCFF" w:usb2="00000001" w:usb3="00000000" w:csb0="0000019F" w:csb1="00000000"/>
-  </w:font>
-  <w:font w:name="Calibri">
-    <w:panose1 w:val="020F0502020204030204"/>
-    <w:charset w:val="00"/>
-    <w:family w:val="swiss"/>
-    <w:pitch w:val="variable"/>
-    <w:sig w:usb0="E00002FF" w:usb1="4000ACFF" w:usb2="00000001" w:usb3="00000000" w:csb0="0000019F" w:csb1="00000000"/>
-  </w:font>
-  <w:font w:name="Calibri Light">
-    <w:panose1 w:val="020F0302020204030204"/>
-    <w:charset w:val="00"/>
-    <w:family w:val="swiss"/>
-    <w:pitch w:val="variable"/>
-    <w:sig w:usb0="A00002EF" w:usb1="4000207B" w:usb2="00000000" w:usb3="00000000" w:csb0="0000009F" w:csb1="00000000"/>
-  </w:font>
-</w:fonts>
-</file>
-
-<file path=word/glossary/settings.xml><?xml version="1.0" encoding="utf-8"?>
-<w:settings xmlns:mc="http://schemas.openxmlformats.org/markup-compatibility/2006" xmlns:o="urn:schemas-microsoft-com:office:office" xmlns:r="http://schemas.openxmlformats.org/officeDocument/2006/relationships" xmlns:m="http://schemas.openxmlformats.org/officeDocument/2006/math" xmlns:v="urn:schemas-microsoft-com:vml" xmlns:w10="urn:schemas-microsoft-com:office:word" xmlns:w="http://schemas.openxmlformats.org/wordprocessingml/2006/main" xmlns:w14="http://schemas.microsoft.com/office/word/2010/wordml" xmlns:w15="http://schemas.microsoft.com/office/word/2012/wordml" xmlns:w16se="http://schemas.microsoft.com/office/word/2015/wordml/symex" xmlns:sl="http://schemas.openxmlformats.org/schemaLibrary/2006/main" mc:Ignorable="w14 w15 w16se">
-  <w:view w:val="normal"/>
-  <w:defaultTabStop w:val="720"/>
-  <w:characterSpacingControl w:val="doNotCompress"/>
-  <w:compat>
-    <w:useFELayout/>
-    <w:compatSetting w:name="compatibilityMode" w:uri="http://schemas.microsoft.com/office/word" w:val="15"/>
-    <w:compatSetting w:name="overrideTableStyleFontSizeAndJustification" w:uri="http://schemas.microsoft.com/office/word" w:val="1"/>
-    <w:compatSetting w:name="enableOpenTypeFeatures" w:uri="http://schemas.microsoft.com/office/word" w:val="1"/>
-    <w:compatSetting w:name="doNotFlipMirrorIndents" w:uri="http://schemas.microsoft.com/office/word" w:val="1"/>
-    <w:compatSetting w:name="differentiateMultirowTableHeaders" w:uri="http://schemas.microsoft.com/office/word" w:val="1"/>
-  </w:compat>
-  <w:rsids>
-    <w:rsidRoot w:val="00DC61E9"/>
-    <w:rsid w:val="00DC61E9"/>
-  </w:rsids>
-  <m:mathPr>
-    <m:mathFont m:val="Cambria Math"/>
-    <m:brkBin m:val="before"/>
-    <m:brkBinSub m:val="--"/>
-    <m:smallFrac m:val="0"/>
-    <m:dispDef/>
-    <m:lMargin m:val="0"/>
-    <m:rMargin m:val="0"/>
-    <m:defJc m:val="centerGroup"/>
-    <m:wrapIndent m:val="1440"/>
-    <m:intLim m:val="subSup"/>
-    <m:naryLim m:val="undOvr"/>
-  </m:mathPr>
-  <w:themeFontLang w:val="en-US"/>
-  <w:clrSchemeMapping w:bg1="light1" w:t1="dark1" w:bg2="light2" w:t2="dark2" w:accent1="accent1" w:accent2="accent2" w:accent3="accent3" w:accent4="accent4" w:accent5="accent5" w:accent6="accent6" w:hyperlink="hyperlink" w:followedHyperlink="followedHyperlink"/>
-  <w:decimalSymbol w:val="."/>
-  <w:listSeparator w:val=","/>
-  <w15:chartTrackingRefBased/>
-</w:settings>
-</file>
-
-<file path=word/glossary/styles.xml><?xml version="1.0" encoding="utf-8"?>
-<w:styles xmlns:mc="http://schemas.openxmlformats.org/markup-compatibility/2006" xmlns:r="http://schemas.openxmlformats.org/officeDocument/2006/relationships" xmlns:w="http://schemas.openxmlformats.org/wordprocessingml/2006/main" xmlns:w14="http://schemas.microsoft.com/office/word/2010/wordml" xmlns:w15="http://schemas.microsoft.com/office/word/2012/wordml" xmlns:w16se="http://schemas.microsoft.com/office/word/2015/wordml/symex" mc:Ignorable="w14 w15 w16se">
-  <w:docDefaults>
-    <w:rPrDefault>
-      <w:rPr>
-        <w:rFonts w:asciiTheme="minorHAnsi" w:eastAsiaTheme="minorEastAsia" w:hAnsiTheme="minorHAnsi" w:cstheme="minorBidi"/>
-        <w:sz w:val="22"/>
-        <w:szCs w:val="22"/>
-        <w:lang w:val="en-US" w:eastAsia="en-US" w:bidi="ar-SA"/>
-      </w:rPr>
-    </w:rPrDefault>
-    <w:pPrDefault>
-      <w:pPr>
-        <w:spacing w:after="160" w:line="259" w:lineRule="auto"/>
-      </w:pPr>
-    </w:pPrDefault>
-  </w:docDefaults>
-  <w:latentStyles w:defLockedState="0" w:defUIPriority="99" w:defSemiHidden="0" w:defUnhideWhenUsed="0" w:defQFormat="0" w:count="372">
-    <w:lsdException w:name="Normal" w:uiPriority="0" w:qFormat="1"/>
-    <w:lsdException w:name="heading 1" w:uiPriority="9" w:qFormat="1"/>
-    <w:lsdException w:name="heading 2" w:semiHidden="1" w:uiPriority="9" w:unhideWhenUsed="1" w:qFormat="1"/>
-    <w:lsdException w:name="heading 3" w:semiHidden="1" w:uiPriority="9" w:unhideWhenUsed="1" w:qFormat="1"/>
-    <w:lsdException w:name="heading 4" w:semiHidden="1" w:uiPriority="9" w:unhideWhenUsed="1" w:qFormat="1"/>
-    <w:lsdException w:name="heading 5" w:semiHidden="1" w:uiPriority="9" w:unhideWhenUsed="1" w:qFormat="1"/>
-    <w:lsdException w:name="heading 6" w:semiHidden="1" w:uiPriority="9" w:unhideWhenUsed="1" w:qFormat="1"/>
-    <w:lsdException w:name="heading 7" w:semiHidden="1" w:uiPriority="9" w:unhideWhenUsed="1" w:qFormat="1"/>
-    <w:lsdException w:name="heading 8" w:semiHidden="1" w:uiPriority="9" w:unhideWhenUsed="1" w:qFormat="1"/>
-    <w:lsdException w:name="heading 9" w:semiHidden="1" w:uiPriority="9" w:unhideWhenUsed="1" w:qFormat="1"/>
-    <w:lsdException w:name="index 1" w:semiHidden="1" w:unhideWhenUsed="1"/>
-    <w:lsdException w:name="index 2" w:semiHidden="1" w:unhideWhenUsed="1"/>
-    <w:lsdException w:name="index 3" w:semiHidden="1" w:unhideWhenUsed="1"/>
-    <w:lsdException w:name="index 4" w:semiHidden="1" w:unhideWhenUsed="1"/>
-    <w:lsdException w:name="index 5" w:semiHidden="1" w:unhideWhenUsed="1"/>
-    <w:lsdException w:name="index 6" w:semiHidden="1" w:unhideWhenUsed="1"/>
-    <w:lsdException w:name="index 7" w:semiHidden="1" w:unhideWhenUsed="1"/>
-    <w:lsdException w:name="index 8" w:semiHidden="1" w:unhideWhenUsed="1"/>
-    <w:lsdException w:name="index 9" w:semiHidden="1" w:unhideWhenUsed="1"/>
-    <w:lsdException w:name="toc 1" w:semiHidden="1" w:uiPriority="39" w:unhideWhenUsed="1"/>
-    <w:lsdException w:name="toc 2" w:semiHidden="1" w:uiPriority="39" w:unhideWhenUsed="1"/>
-    <w:lsdException w:name="toc 3" w:semiHidden="1" w:uiPriority="39" w:unhideWhenUsed="1"/>
-    <w:lsdException w:name="toc 4" w:semiHidden="1" w:uiPriority="39" w:unhideWhenUsed="1"/>
-    <w:lsdException w:name="toc 5" w:semiHidden="1" w:uiPriority="39" w:unhideWhenUsed="1"/>
-    <w:lsdException w:name="toc 6" w:semiHidden="1" w:uiPriority="39" w:unhideWhenUsed="1"/>
-    <w:lsdException w:name="toc 7" w:semiHidden="1" w:uiPriority="39" w:unhideWhenUsed="1"/>
-    <w:lsdException w:name="toc 8" w:semiHidden="1" w:uiPriority="39" w:unhideWhenUsed="1"/>
-    <w:lsdException w:name="toc 9" w:semiHidden="1" w:uiPriority="39" w:unhideWhenUsed="1"/>
-    <w:lsdException w:name="Normal Indent" w:semiHidden="1" w:unhideWhenUsed="1"/>
-    <w:lsdException w:name="footnote text" w:semiHidden="1" w:unhideWhenUsed="1"/>
-    <w:lsdException w:name="annotation text" w:semiHidden="1" w:unhideWhenUsed="1"/>
-    <w:lsdException w:name="header" w:semiHidden="1" w:unhideWhenUsed="1"/>
-    <w:lsdException w:name="footer" w:semiHidden="1" w:unhideWhenUsed="1"/>
-    <w:lsdException w:name="index heading" w:semiHidden="1" w:unhideWhenUsed="1"/>
-    <w:lsdException w:name="caption" w:semiHidden="1" w:uiPriority="35" w:unhideWhenUsed="1" w:qFormat="1"/>
-    <w:lsdException w:name="table of figures" w:semiHidden="1" w:unhideWhenUsed="1"/>
-    <w:lsdException w:name="envelope address" w:semiHidden="1" w:unhideWhenUsed="1"/>
-    <w:lsdException w:name="envelope return" w:semiHidden="1" w:unhideWhenUsed="1"/>
-    <w:lsdException w:name="footnote reference" w:semiHidden="1" w:unhideWhenUsed="1"/>
-    <w:lsdException w:name="annotation reference" w:semiHidden="1" w:unhideWhenUsed="1"/>
-    <w:lsdException w:name="line number" w:semiHidden="1" w:unhideWhenUsed="1"/>
-    <w:lsdException w:name="page number" w:semiHidden="1" w:unhideWhenUsed="1"/>
-    <w:lsdException w:name="endnote reference" w:semiHidden="1" w:unhideWhenUsed="1"/>
-    <w:lsdException w:name="endnote text" w:semiHidden="1" w:unhideWhenUsed="1"/>
-    <w:lsdException w:name="table of authorities" w:semiHidden="1" w:unhideWhenUsed="1"/>
-    <w:lsdException w:name="macro" w:semiHidden="1" w:unhideWhenUsed="1"/>
-    <w:lsdException w:name="toa heading" w:semiHidden="1" w:unhideWhenUsed="1"/>
-    <w:lsdException w:name="List" w:semiHidden="1" w:unhideWhenUsed="1"/>
-    <w:lsdException w:name="List Bullet" w:semiHidden="1" w:unhideWhenUsed="1"/>
-    <w:lsdException w:name="List Number" w:semiHidden="1" w:unhideWhenUsed="1"/>
-    <w:lsdException w:name="List 2" w:semiHidden="1" w:unhideWhenUsed="1"/>
-    <w:lsdException w:name="List 3" w:semiHidden="1" w:unhideWhenUsed="1"/>
-    <w:lsdException w:name="List 4" w:semiHidden="1" w:unhideWhenUsed="1"/>
-    <w:lsdException w:name="List 5" w:semiHidden="1" w:unhideWhenUsed="1"/>
-    <w:lsdException w:name="List Bullet 2" w:semiHidden="1" w:unhideWhenUsed="1"/>
-    <w:lsdException w:name="List Bullet 3" w:semiHidden="1" w:unhideWhenUsed="1"/>
-    <w:lsdException w:name="List Bullet 4" w:semiHidden="1" w:unhideWhenUsed="1"/>
-    <w:lsdException w:name="List Bullet 5" w:semiHidden="1" w:unhideWhenUsed="1"/>
-    <w:lsdException w:name="List Number 2" w:semiHidden="1" w:unhideWhenUsed="1"/>
-    <w:lsdException w:name="List Number 3" w:semiHidden="1" w:unhideWhenUsed="1"/>
-    <w:lsdException w:name="List Number 4" w:semiHidden="1" w:unhideWhenUsed="1"/>
-    <w:lsdException w:name="List Number 5" w:semiHidden="1" w:unhideWhenUsed="1"/>
-    <w:lsdException w:name="Title" w:uiPriority="10" w:qFormat="1"/>
-    <w:lsdException w:name="Closing" w:semiHidden="1" w:unhideWhenUsed="1"/>
-    <w:lsdException w:name="Signature" w:semiHidden="1" w:unhideWhenUsed="1"/>
-    <w:lsdException w:name="Default Paragraph Font" w:semiHidden="1" w:uiPriority="1" w:unhideWhenUsed="1"/>
-    <w:lsdException w:name="Body Text" w:semiHidden="1" w:unhideWhenUsed="1"/>
-    <w:lsdException w:name="Body Text Indent" w:semiHidden="1" w:unhideWhenUsed="1"/>
-    <w:lsdException w:name="List Continue" w:semiHidden="1" w:unhideWhenUsed="1"/>
-    <w:lsdException w:name="List Continue 2" w:semiHidden="1" w:unhideWhenUsed="1"/>
-    <w:lsdException w:name="List Continue 3" w:semiHidden="1" w:unhideWhenUsed="1"/>
-    <w:lsdException w:name="List Continue 4" w:semiHidden="1" w:unhideWhenUsed="1"/>
-    <w:lsdException w:name="List Continue 5" w:semiHidden="1" w:unhideWhenUsed="1"/>
-    <w:lsdException w:name="Message Header" w:semiHidden="1" w:unhideWhenUsed="1"/>
-    <w:lsdException w:name="Subtitle" w:uiPriority="11" w:qFormat="1"/>
-    <w:lsdException w:name="Salutation" w:semiHidden="1" w:unhideWhenUsed="1"/>
-    <w:lsdException w:name="Date" w:semiHidden="1" w:unhideWhenUsed="1"/>
-    <w:lsdException w:name="Body Text First Indent" w:semiHidden="1" w:unhideWhenUsed="1"/>
-    <w:lsdException w:name="Body Text First Indent 2" w:semiHidden="1" w:unhideWhenUsed="1"/>
-    <w:lsdException w:name="Note Heading" w:semiHidden="1" w:unhideWhenUsed="1"/>
-    <w:lsdException w:name="Body Text 2" w:semiHidden="1" w:unhideWhenUsed="1"/>
-    <w:lsdException w:name="Body Text 3" w:semiHidden="1" w:unhideWhenUsed="1"/>
-    <w:lsdException w:name="Body Text Indent 2" w:semiHidden="1" w:unhideWhenUsed="1"/>
-    <w:lsdException w:name="Body Text Indent 3" w:semiHidden="1" w:unhideWhenUsed="1"/>
-    <w:lsdException w:name="Block Text" w:semiHidden="1" w:unhideWhenUsed="1"/>
-    <w:lsdException w:name="Hyperlink" w:semiHidden="1" w:unhideWhenUsed="1"/>
-    <w:lsdException w:name="FollowedHyperlink" w:semiHidden="1" w:unhideWhenUsed="1"/>
-    <w:lsdException w:name="Strong" w:uiPriority="22" w:qFormat="1"/>
-    <w:lsdException w:name="Emphasis" w:uiPriority="20" w:qFormat="1"/>
-    <w:lsdException w:name="Document Map" w:semiHidden="1" w:unhideWhenUsed="1"/>
-    <w:lsdException w:name="Plain Text" w:semiHidden="1" w:unhideWhenUsed="1"/>
-    <w:lsdException w:name="E-mail Signature" w:semiHidden="1" w:unhideWhenUsed="1"/>
-    <w:lsdException w:name="HTML Top of Form" w:semiHidden="1" w:unhideWhenUsed="1"/>
-    <w:lsdException w:name="HTML Bottom of Form" w:semiHidden="1" w:unhideWhenUsed="1"/>
-    <w:lsdException w:name="Normal (Web)" w:semiHidden="1" w:unhideWhenUsed="1"/>
-    <w:lsdException w:name="HTML Acronym" w:semiHidden="1" w:unhideWhenUsed="1"/>
-    <w:lsdException w:name="HTML Address" w:semiHidden="1" w:unhideWhenUsed="1"/>
-    <w:lsdException w:name="HTML Cite" w:semiHidden="1" w:unhideWhenUsed="1"/>
-    <w:lsdException w:name="HTML Code" w:semiHidden="1" w:unhideWhenUsed="1"/>
-    <w:lsdException w:name="HTML Definition" w:semiHidden="1" w:unhideWhenUsed="1"/>
-    <w:lsdException w:name="HTML Keyboard" w:semiHidden="1" w:unhideWhenUsed="1"/>
-    <w:lsdException w:name="HTML Preformatted" w:semiHidden="1" w:unhideWhenUsed="1"/>
-    <w:lsdException w:name="HTML Sample" w:semiHidden="1" w:unhideWhenUsed="1"/>
-    <w:lsdException w:name="HTML Typewriter" w:semiHidden="1" w:unhideWhenUsed="1"/>
-    <w:lsdException w:name="HTML Variable" w:semiHidden="1" w:unhideWhenUsed="1"/>
-    <w:lsdException w:name="Normal Table" w:semiHidden="1" w:unhideWhenUsed="1"/>
-    <w:lsdException w:name="annotation subject" w:semiHidden="1" w:unhideWhenUsed="1"/>
-    <w:lsdException w:name="No List" w:semiHidden="1" w:unhideWhenUsed="1"/>
-    <w:lsdException w:name="Outline List 1" w:semiHidden="1" w:unhideWhenUsed="1"/>
-    <w:lsdException w:name="Outline List 2" w:semiHidden="1" w:unhideWhenUsed="1"/>
-    <w:lsdException w:name="Outline List 3" w:semiHidden="1" w:unhideWhenUsed="1"/>
-    <w:lsdException w:name="Table Simple 1" w:semiHidden="1" w:unhideWhenUsed="1"/>
-    <w:lsdException w:name="Table Simple 2" w:semiHidden="1" w:unhideWhenUsed="1"/>
-    <w:lsdException w:name="Table Simple 3" w:semiHidden="1" w:unhideWhenUsed="1"/>
-    <w:lsdException w:name="Table Classic 1" w:semiHidden="1" w:unhideWhenUsed="1"/>
-    <w:lsdException w:name="Table Classic 2" w:semiHidden="1" w:unhideWhenUsed="1"/>
-    <w:lsdException w:name="Table Classic 3" w:semiHidden="1" w:unhideWhenUsed="1"/>
-    <w:lsdException w:name="Table Classic 4" w:semiHidden="1" w:unhideWhenUsed="1"/>
-    <w:lsdException w:name="Table Colorful 1" w:semiHidden="1" w:unhideWhenUsed="1"/>
-    <w:lsdException w:name="Table Colorful 2" w:semiHidden="1" w:unhideWhenUsed="1"/>
-    <w:lsdException w:name="Table Colorful 3" w:semiHidden="1" w:unhideWhenUsed="1"/>
-    <w:lsdException w:name="Table Columns 1" w:semiHidden="1" w:unhideWhenUsed="1"/>
-    <w:lsdException w:name="Table Columns 2" w:semiHidden="1" w:unhideWhenUsed="1"/>
-    <w:lsdException w:name="Table Columns 3" w:semiHidden="1" w:unhideWhenUsed="1"/>
-    <w:lsdException w:name="Table Columns 4" w:semiHidden="1" w:unhideWhenUsed="1"/>
-    <w:lsdException w:name="Table Columns 5" w:semiHidden="1" w:unhideWhenUsed="1"/>
-    <w:lsdException w:name="Table Grid 1" w:semiHidden="1" w:unhideWhenUsed="1"/>
-    <w:lsdException w:name="Table Grid 2" w:semiHidden="1" w:unhideWhenUsed="1"/>
-    <w:lsdException w:name="Table Grid 3" w:semiHidden="1" w:unhideWhenUsed="1"/>
-    <w:lsdException w:name="Table Grid 4" w:semiHidden="1" w:unhideWhenUsed="1"/>
-    <w:lsdException w:name="Table Grid 5" w:semiHidden="1" w:unhideWhenUsed="1"/>
-    <w:lsdException w:name="Table Grid 6" w:semiHidden="1" w:unhideWhenUsed="1"/>
-    <w:lsdException w:name="Table Grid 7" w:semiHidden="1" w:unhideWhenUsed="1"/>
-    <w:lsdException w:name="Table Grid 8" w:semiHidden="1" w:unhideWhenUsed="1"/>
-    <w:lsdException w:name="Table List 1" w:semiHidden="1" w:unhideWhenUsed="1"/>
-    <w:lsdException w:name="Table List 2" w:semiHidden="1" w:unhideWhenUsed="1"/>
-    <w:lsdException w:name="Table List 3" w:semiHidden="1" w:unhideWhenUsed="1"/>
-    <w:lsdException w:name="Table List 4" w:semiHidden="1" w:unhideWhenUsed="1"/>
-    <w:lsdException w:name="Table List 5" w:semiHidden="1" w:unhideWhenUsed="1"/>
-    <w:lsdException w:name="Table List 6" w:semiHidden="1" w:unhideWhenUsed="1"/>
-    <w:lsdException w:name="Table List 7" w:semiHidden="1" w:unhideWhenUsed="1"/>
-    <w:lsdException w:name="Table List 8" w:semiHidden="1" w:unhideWhenUsed="1"/>
-    <w:lsdException w:name="Table 3D effects 1" w:semiHidden="1" w:unhideWhenUsed="1"/>
-    <w:lsdException w:name="Table 3D effects 2" w:semiHidden="1" w:unhideWhenUsed="1"/>
-    <w:lsdException w:name="Table 3D effects 3" w:semiHidden="1" w:unhideWhenUsed="1"/>
-    <w:lsdException w:name="Table Contemporary" w:semiHidden="1" w:unhideWhenUsed="1"/>
-    <w:lsdException w:name="Table Elegant" w:semiHidden="1" w:unhideWhenUsed="1"/>
-    <w:lsdException w:name="Table Professional" w:semiHidden="1" w:unhideWhenUsed="1"/>
-    <w:lsdException w:name="Table Subtle 1" w:semiHidden="1" w:unhideWhenUsed="1"/>
-    <w:lsdException w:name="Table Subtle 2" w:semiHidden="1" w:unhideWhenUsed="1"/>
-    <w:lsdException w:name="Table Web 1" w:semiHidden="1" w:unhideWhenUsed="1"/>
-    <w:lsdException w:name="Table Web 2" w:semiHidden="1" w:unhideWhenUsed="1"/>
-    <w:lsdException w:name="Table Web 3" w:semiHidden="1" w:unhideWhenUsed="1"/>
-    <w:lsdException w:name="Balloon Text" w:semiHidden="1" w:unhideWhenUsed="1"/>
-    <w:lsdException w:name="Table Grid" w:uiPriority="39"/>
-    <w:lsdException w:name="Table Theme" w:semiHidden="1" w:unhideWhenUsed="1"/>
-    <w:lsdException w:name="Placeholder Text" w:semiHidden="1"/>
-    <w:lsdException w:name="No Spacing" w:uiPriority="1" w:qFormat="1"/>
-    <w:lsdException w:name="Light Shading" w:uiPriority="60"/>
-    <w:lsdException w:name="Light List" w:uiPriority="61"/>
-    <w:lsdException w:name="Light Grid" w:uiPriority="62"/>
-    <w:lsdException w:name="Medium Shading 1" w:uiPriority="63"/>
-    <w:lsdException w:name="Medium Shading 2" w:uiPriority="64"/>
-    <w:lsdException w:name="Medium List 1" w:uiPriority="65"/>
-    <w:lsdException w:name="Medium List 2" w:uiPriority="66"/>
-    <w:lsdException w:name="Medium Grid 1" w:uiPriority="67"/>
-    <w:lsdException w:name="Medium Grid 2" w:uiPriority="68"/>
-    <w:lsdException w:name="Medium Grid 3" w:uiPriority="69"/>
-    <w:lsdException w:name="Dark List" w:uiPriority="70"/>
-    <w:lsdException w:name="Colorful Shading" w:uiPriority="71"/>
-    <w:lsdException w:name="Colorful List" w:uiPriority="72"/>
-    <w:lsdException w:name="Colorful Grid" w:uiPriority="73"/>
-    <w:lsdException w:name="Light Shading Accent 1" w:uiPriority="60"/>
-    <w:lsdException w:name="Light List Accent 1" w:uiPriority="61"/>
-    <w:lsdException w:name="Light Grid Accent 1" w:uiPriority="62"/>
-    <w:lsdException w:name="Medium Shading 1 Accent 1" w:uiPriority="63"/>
-    <w:lsdException w:name="Medium Shading 2 Accent 1" w:uiPriority="64"/>
-    <w:lsdException w:name="Medium List 1 Accent 1" w:uiPriority="65"/>
-    <w:lsdException w:name="Revision" w:semiHidden="1"/>
-    <w:lsdException w:name="List Paragraph" w:uiPriority="34" w:qFormat="1"/>
-    <w:lsdException w:name="Quote" w:uiPriority="29" w:qFormat="1"/>
-    <w:lsdException w:name="Intense Quote" w:uiPriority="30" w:qFormat="1"/>
-    <w:lsdException w:name="Medium List 2 Accent 1" w:uiPriority="66"/>
-    <w:lsdException w:name="Medium Grid 1 Accent 1" w:uiPriority="67"/>
-    <w:lsdException w:name="Medium Grid 2 Accent 1" w:uiPriority="68"/>
-    <w:lsdException w:name="Medium Grid 3 Accent 1" w:uiPriority="69"/>
-    <w:lsdException w:name="Dark List Accent 1" w:uiPriority="70"/>
-    <w:lsdException w:name="Colorful Shading Accent 1" w:uiPriority="71"/>
-    <w:lsdException w:name="Colorful List Accent 1" w:uiPriority="72"/>
-    <w:lsdException w:name="Colorful Grid Accent 1" w:uiPriority="73"/>
-    <w:lsdException w:name="Light Shading Accent 2" w:uiPriority="60"/>
-    <w:lsdException w:name="Light List Accent 2" w:uiPriority="61"/>
-    <w:lsdException w:name="Light Grid Accent 2" w:uiPriority="62"/>
-    <w:lsdException w:name="Medium Shading 1 Accent 2" w:uiPriority="63"/>
-    <w:lsdException w:name="Medium Shading 2 Accent 2" w:uiPriority="64"/>
-    <w:lsdException w:name="Medium List 1 Accent 2" w:uiPriority="65"/>
-    <w:lsdException w:name="Medium List 2 Accent 2" w:uiPriority="66"/>
-    <w:lsdException w:name="Medium Grid 1 Accent 2" w:uiPriority="67"/>
-    <w:lsdException w:name="Medium Grid 2 Accent 2" w:uiPriority="68"/>
-    <w:lsdException w:name="Medium Grid 3 Accent 2" w:uiPriority="69"/>
-    <w:lsdException w:name="Dark List Accent 2" w:uiPriority="70"/>
-    <w:lsdException w:name="Colorful Shading Accent 2" w:uiPriority="71"/>
-    <w:lsdException w:name="Colorful List Accent 2" w:uiPriority="72"/>
-    <w:lsdException w:name="Colorful Grid Accent 2" w:uiPriority="73"/>
-    <w:lsdException w:name="Light Shading Accent 3" w:uiPriority="60"/>
-    <w:lsdException w:name="Light List Accent 3" w:uiPriority="61"/>
-    <w:lsdException w:name="Light Grid Accent 3" w:uiPriority="62"/>
-    <w:lsdException w:name="Medium Shading 1 Accent 3" w:uiPriority="63"/>
-    <w:lsdException w:name="Medium Shading 2 Accent 3" w:uiPriority="64"/>
-    <w:lsdException w:name="Medium List 1 Accent 3" w:uiPriority="65"/>
-    <w:lsdException w:name="Medium List 2 Accent 3" w:uiPriority="66"/>
-    <w:lsdException w:name="Medium Grid 1 Accent 3" w:uiPriority="67"/>
-    <w:lsdException w:name="Medium Grid 2 Accent 3" w:uiPriority="68"/>
-    <w:lsdException w:name="Medium Grid 3 Accent 3" w:uiPriority="69"/>
-    <w:lsdException w:name="Dark List Accent 3" w:uiPriority="70"/>
-    <w:lsdException w:name="Colorful Shading Accent 3" w:uiPriority="71"/>
-    <w:lsdException w:name="Colorful List Accent 3" w:uiPriority="72"/>
-    <w:lsdException w:name="Colorful Grid Accent 3" w:uiPriority="73"/>
-    <w:lsdException w:name="Light Shading Accent 4" w:uiPriority="60"/>
-    <w:lsdException w:name="Light List Accent 4" w:uiPriority="61"/>
-    <w:lsdException w:name="Light Grid Accent 4" w:uiPriority="62"/>
-    <w:lsdException w:name="Medium Shading 1 Accent 4" w:uiPriority="63"/>
-    <w:lsdException w:name="Medium Shading 2 Accent 4" w:uiPriority="64"/>
-    <w:lsdException w:name="Medium List 1 Accent 4" w:uiPriority="65"/>
-    <w:lsdException w:name="Medium List 2 Accent 4" w:uiPriority="66"/>
-    <w:lsdException w:name="Medium Grid 1 Accent 4" w:uiPriority="67"/>
-    <w:lsdException w:name="Medium Grid 2 Accent 4" w:uiPriority="68"/>
-    <w:lsdException w:name="Medium Grid 3 Accent 4" w:uiPriority="69"/>
-    <w:lsdException w:name="Dark List Accent 4" w:uiPriority="70"/>
-    <w:lsdException w:name="Colorful Shading Accent 4" w:uiPriority="71"/>
-    <w:lsdException w:name="Colorful List Accent 4" w:uiPriority="72"/>
-    <w:lsdException w:name="Colorful Grid Accent 4" w:uiPriority="73"/>
-    <w:lsdException w:name="Light Shading Accent 5" w:uiPriority="60"/>
-    <w:lsdException w:name="Light List Accent 5" w:uiPriority="61"/>
-    <w:lsdException w:name="Light Grid Accent 5" w:uiPriority="62"/>
-    <w:lsdException w:name="Medium Shading 1 Accent 5" w:uiPriority="63"/>
-    <w:lsdException w:name="Medium Shading 2 Accent 5" w:uiPriority="64"/>
-    <w:lsdException w:name="Medium List 1 Accent 5" w:uiPriority="65"/>
-    <w:lsdException w:name="Medium List 2 Accent 5" w:uiPriority="66"/>
-    <w:lsdException w:name="Medium Grid 1 Accent 5" w:uiPriority="67"/>
-    <w:lsdException w:name="Medium Grid 2 Accent 5" w:uiPriority="68"/>
-    <w:lsdException w:name="Medium Grid 3 Accent 5" w:uiPriority="69"/>
-    <w:lsdException w:name="Dark List Accent 5" w:uiPriority="70"/>
-    <w:lsdException w:name="Colorful Shading Accent 5" w:uiPriority="71"/>
-    <w:lsdException w:name="Colorful List Accent 5" w:uiPriority="72"/>
-    <w:lsdException w:name="Colorful Grid Accent 5" w:uiPriority="73"/>
-    <w:lsdException w:name="Light Shading Accent 6" w:uiPriority="60"/>
-    <w:lsdException w:name="Light List Accent 6" w:uiPriority="61"/>
-    <w:lsdException w:name="Light Grid Accent 6" w:uiPriority="62"/>
-    <w:lsdException w:name="Medium Shading 1 Accent 6" w:uiPriority="63"/>
-    <w:lsdException w:name="Medium Shading 2 Accent 6" w:uiPriority="64"/>
-    <w:lsdException w:name="Medium List 1 Accent 6" w:uiPriority="65"/>
-    <w:lsdException w:name="Medium List 2 Accent 6" w:uiPriority="66"/>
-    <w:lsdException w:name="Medium Grid 1 Accent 6" w:uiPriority="67"/>
-    <w:lsdException w:name="Medium Grid 2 Accent 6" w:uiPriority="68"/>
-    <w:lsdException w:name="Medium Grid 3 Accent 6" w:uiPriority="69"/>
-    <w:lsdException w:name="Dark List Accent 6" w:uiPriority="70"/>
-    <w:lsdException w:name="Colorful Shading Accent 6" w:uiPriority="71"/>
-    <w:lsdException w:name="Colorful List Accent 6" w:uiPriority="72"/>
-    <w:lsdException w:name="Colorful Grid Accent 6" w:uiPriority="73"/>
-    <w:lsdException w:name="Subtle Emphasis" w:uiPriority="19" w:qFormat="1"/>
-    <w:lsdException w:name="Intense Emphasis" w:uiPriority="21" w:qFormat="1"/>
-    <w:lsdException w:name="Subtle Reference" w:uiPriority="31" w:qFormat="1"/>
-    <w:lsdException w:name="Intense Reference" w:uiPriority="32" w:qFormat="1"/>
-    <w:lsdException w:name="Book Title" w:uiPriority="33" w:qFormat="1"/>
-    <w:lsdException w:name="Bibliography" w:semiHidden="1" w:uiPriority="37" w:unhideWhenUsed="1"/>
-    <w:lsdException w:name="TOC Heading" w:semiHidden="1" w:uiPriority="39" w:unhideWhenUsed="1" w:qFormat="1"/>
-    <w:lsdException w:name="Plain Table 1" w:uiPriority="41"/>
-    <w:lsdException w:name="Plain Table 2" w:uiPriority="42"/>
-    <w:lsdException w:name="Plain Table 3" w:uiPriority="43"/>
-    <w:lsdException w:name="Plain Table 4" w:uiPriority="44"/>
-    <w:lsdException w:name="Plain Table 5" w:uiPriority="45"/>
-    <w:lsdException w:name="Grid Table Light" w:uiPriority="40"/>
-    <w:lsdException w:name="Grid Table 1 Light" w:uiPriority="46"/>
-    <w:lsdException w:name="Grid Table 2" w:uiPriority="47"/>
-    <w:lsdException w:name="Grid Table 3" w:uiPriority="48"/>
-    <w:lsdException w:name="Grid Table 4" w:uiPriority="49"/>
-    <w:lsdException w:name="Grid Table 5 Dark" w:uiPriority="50"/>
-    <w:lsdException w:name="Grid Table 6 Colorful" w:uiPriority="51"/>
-    <w:lsdException w:name="Grid Table 7 Colorful" w:uiPriority="52"/>
-    <w:lsdException w:name="Grid Table 1 Light Accent 1" w:uiPriority="46"/>
-    <w:lsdException w:name="Grid Table 2 Accent 1" w:uiPriority="47"/>
-    <w:lsdException w:name="Grid Table 3 Accent 1" w:uiPriority="48"/>
-    <w:lsdException w:name="Grid Table 4 Accent 1" w:uiPriority="49"/>
-    <w:lsdException w:name="Grid Table 5 Dark Accent 1" w:uiPriority="50"/>
-    <w:lsdException w:name="Grid Table 6 Colorful Accent 1" w:uiPriority="51"/>
-    <w:lsdException w:name="Grid Table 7 Colorful Accent 1" w:uiPriority="52"/>
-    <w:lsdException w:name="Grid Table 1 Light Accent 2" w:uiPriority="46"/>
-    <w:lsdException w:name="Grid Table 2 Accent 2" w:uiPriority="47"/>
-    <w:lsdException w:name="Grid Table 3 Accent 2" w:uiPriority="48"/>
-    <w:lsdException w:name="Grid Table 4 Accent 2" w:uiPriority="49"/>
-    <w:lsdException w:name="Grid Table 5 Dark Accent 2" w:uiPriority="50"/>
-    <w:lsdException w:name="Grid Table 6 Colorful Accent 2" w:uiPriority="51"/>
-    <w:lsdException w:name="Grid Table 7 Colorful Accent 2" w:uiPriority="52"/>
-    <w:lsdException w:name="Grid Table 1 Light Accent 3" w:uiPriority="46"/>
-    <w:lsdException w:name="Grid Table 2 Accent 3" w:uiPriority="47"/>
-    <w:lsdException w:name="Grid Table 3 Accent 3" w:uiPriority="48"/>
-    <w:lsdException w:name="Grid Table 4 Accent 3" w:uiPriority="49"/>
-    <w:lsdException w:name="Grid Table 5 Dark Accent 3" w:uiPriority="50"/>
-    <w:lsdException w:name="Grid Table 6 Colorful Accent 3" w:uiPriority="51"/>
-    <w:lsdException w:name="Grid Table 7 Colorful Accent 3" w:uiPriority="52"/>
-    <w:lsdException w:name="Grid Table 1 Light Accent 4" w:uiPriority="46"/>
-    <w:lsdException w:name="Grid Table 2 Accent 4" w:uiPriority="47"/>
-    <w:lsdException w:name="Grid Table 3 Accent 4" w:uiPriority="48"/>
-    <w:lsdException w:name="Grid Table 4 Accent 4" w:uiPriority="49"/>
-    <w:lsdException w:name="Grid Table 5 Dark Accent 4" w:uiPriority="50"/>
-    <w:lsdException w:name="Grid Table 6 Colorful Accent 4" w:uiPriority="51"/>
-    <w:lsdException w:name="Grid Table 7 Colorful Accent 4" w:uiPriority="52"/>
-    <w:lsdException w:name="Grid Table 1 Light Accent 5" w:uiPriority="46"/>
-    <w:lsdException w:name="Grid Table 2 Accent 5" w:uiPriority="47"/>
-    <w:lsdException w:name="Grid Table 3 Accent 5" w:uiPriority="48"/>
-    <w:lsdException w:name="Grid Table 4 Accent 5" w:uiPriority="49"/>
-    <w:lsdException w:name="Grid Table 5 Dark Accent 5" w:uiPriority="50"/>
-    <w:lsdException w:name="Grid Table 6 Colorful Accent 5" w:uiPriority="51"/>
-    <w:lsdException w:name="Grid Table 7 Colorful Accent 5" w:uiPriority="52"/>
-    <w:lsdException w:name="Grid Table 1 Light Accent 6" w:uiPriority="46"/>
-    <w:lsdException w:name="Grid Table 2 Accent 6" w:uiPriority="47"/>
-    <w:lsdException w:name="Grid Table 3 Accent 6" w:uiPriority="48"/>
-    <w:lsdException w:name="Grid Table 4 Accent 6" w:uiPriority="49"/>
-    <w:lsdException w:name="Grid Table 5 Dark Accent 6" w:uiPriority="50"/>
-    <w:lsdException w:name="Grid Table 6 Colorful Accent 6" w:uiPriority="51"/>
-    <w:lsdException w:name="Grid Table 7 Colorful Accent 6" w:uiPriority="52"/>
-    <w:lsdException w:name="List Table 1 Light" w:uiPriority="46"/>
-    <w:lsdException w:name="List Table 2" w:uiPriority="47"/>
-    <w:lsdException w:name="List Table 3" w:uiPriority="48"/>
-    <w:lsdException w:name="List Table 4" w:uiPriority="49"/>
-    <w:lsdException w:name="List Table 5 Dark" w:uiPriority="50"/>
-    <w:lsdException w:name="List Table 6 Colorful" w:uiPriority="51"/>
-    <w:lsdException w:name="List Table 7 Colorful" w:uiPriority="52"/>
-    <w:lsdException w:name="List Table 1 Light Accent 1" w:uiPriority="46"/>
-    <w:lsdException w:name="List Table 2 Accent 1" w:uiPriority="47"/>
-    <w:lsdException w:name="List Table 3 Accent 1" w:uiPriority="48"/>
-    <w:lsdException w:name="List Table 4 Accent 1" w:uiPriority="49"/>
-    <w:lsdException w:name="List Table 5 Dark Accent 1" w:uiPriority="50"/>
-    <w:lsdException w:name="List Table 6 Colorful Accent 1" w:uiPriority="51"/>
-    <w:lsdException w:name="List Table 7 Colorful Accent 1" w:uiPriority="52"/>
-    <w:lsdException w:name="List Table 1 Light Accent 2" w:uiPriority="46"/>
-    <w:lsdException w:name="List Table 2 Accent 2" w:uiPriority="47"/>
-    <w:lsdException w:name="List Table 3 Accent 2" w:uiPriority="48"/>
-    <w:lsdException w:name="List Table 4 Accent 2" w:uiPriority="49"/>
-    <w:lsdException w:name="List Table 5 Dark Accent 2" w:uiPriority="50"/>
-    <w:lsdException w:name="List Table 6 Colorful Accent 2" w:uiPriority="51"/>
-    <w:lsdException w:name="List Table 7 Colorful Accent 2" w:uiPriority="52"/>
-    <w:lsdException w:name="List Table 1 Light Accent 3" w:uiPriority="46"/>
-    <w:lsdException w:name="List Table 2 Accent 3" w:uiPriority="47"/>
-    <w:lsdException w:name="List Table 3 Accent 3" w:uiPriority="48"/>
-    <w:lsdException w:name="List Table 4 Accent 3" w:uiPriority="49"/>
-    <w:lsdException w:name="List Table 5 Dark Accent 3" w:uiPriority="50"/>
-    <w:lsdException w:name="List Table 6 Colorful Accent 3" w:uiPriority="51"/>
-    <w:lsdException w:name="List Table 7 Colorful Accent 3" w:uiPriority="52"/>
-    <w:lsdException w:name="List Table 1 Light Accent 4" w:uiPriority="46"/>
-    <w:lsdException w:name="List Table 2 Accent 4" w:uiPriority="47"/>
-    <w:lsdException w:name="List Table 3 Accent 4" w:uiPriority="48"/>
-    <w:lsdException w:name="List Table 4 Accent 4" w:uiPriority="49"/>
-    <w:lsdException w:name="List Table 5 Dark Accent 4" w:uiPriority="50"/>
-    <w:lsdException w:name="List Table 6 Colorful Accent 4" w:uiPriority="51"/>
-    <w:lsdException w:name="List Table 7 Colorful Accent 4" w:uiPriority="52"/>
-    <w:lsdException w:name="List Table 1 Light Accent 5" w:uiPriority="46"/>
-    <w:lsdException w:name="List Table 2 Accent 5" w:uiPriority="47"/>
-    <w:lsdException w:name="List Table 3 Accent 5" w:uiPriority="48"/>
-    <w:lsdException w:name="List Table 4 Accent 5" w:uiPriority="49"/>
-    <w:lsdException w:name="List Table 5 Dark Accent 5" w:uiPriority="50"/>
-    <w:lsdException w:name="List Table 6 Colorful Accent 5" w:uiPriority="51"/>
-    <w:lsdException w:name="List Table 7 Colorful Accent 5" w:uiPriority="52"/>
-    <w:lsdException w:name="List Table 1 Light Accent 6" w:uiPriority="46"/>
-    <w:lsdException w:name="List Table 2 Accent 6" w:uiPriority="47"/>
-    <w:lsdException w:name="List Table 3 Accent 6" w:uiPriority="48"/>
-    <w:lsdException w:name="List Table 4 Accent 6" w:uiPriority="49"/>
-    <w:lsdException w:name="List Table 5 Dark Accent 6" w:uiPriority="50"/>
-    <w:lsdException w:name="List Table 6 Colorful Accent 6" w:uiPriority="51"/>
-    <w:lsdException w:name="List Table 7 Colorful Accent 6" w:uiPriority="52"/>
-    <w:lsdException w:name="Mention" w:semiHidden="1" w:unhideWhenUsed="1"/>
-  </w:latentStyles>
-  <w:style w:type="paragraph" w:default="1" w:styleId="Normal">
-    <w:name w:val="Normal"/>
-    <w:qFormat/>
-  </w:style>
-  <w:style w:type="character" w:default="1" w:styleId="DefaultParagraphFont">
-    <w:name w:val="Default Paragraph Font"/>
-    <w:uiPriority w:val="1"/>
-    <w:semiHidden/>
-    <w:unhideWhenUsed/>
-  </w:style>
-  <w:style w:type="table" w:default="1" w:styleId="TableNormal">
-    <w:name w:val="Normal Table"/>
-    <w:uiPriority w:val="99"/>
-    <w:semiHidden/>
-    <w:unhideWhenUsed/>
-    <w:tblPr>
-      <w:tblInd w:w="0" w:type="dxa"/>
-      <w:tblCellMar>
-        <w:top w:w="0" w:type="dxa"/>
-        <w:left w:w="108" w:type="dxa"/>
-        <w:bottom w:w="0" w:type="dxa"/>
-        <w:right w:w="108" w:type="dxa"/>
-      </w:tblCellMar>
-    </w:tblPr>
-  </w:style>
-  <w:style w:type="numbering" w:default="1" w:styleId="NoList">
-    <w:name w:val="No List"/>
-    <w:uiPriority w:val="99"/>
-    <w:semiHidden/>
-    <w:unhideWhenUsed/>
-  </w:style>
-  <w:style w:type="paragraph" w:customStyle="1" w:styleId="A11D110363DF4270BE0D2FD6B5E67647">
-    <w:name w:val="A11D110363DF4270BE0D2FD6B5E67647"/>
-  </w:style>
-  <w:style w:type="paragraph" w:customStyle="1" w:styleId="6D48731C14784E1BBC22051505E84730">
-    <w:name w:val="6D48731C14784E1BBC22051505E84730"/>
-  </w:style>
-  <w:style w:type="paragraph" w:customStyle="1" w:styleId="13BCFE77F26A4FD88AD0B7ADC4CBB2A1">
-    <w:name w:val="13BCFE77F26A4FD88AD0B7ADC4CBB2A1"/>
-  </w:style>
-</w:styles>
-</file>
-
-<file path=word/glossary/webSettings.xml><?xml version="1.0" encoding="utf-8"?>
-<w:webSettings xmlns:mc="http://schemas.openxmlformats.org/markup-compatibility/2006" xmlns:r="http://schemas.openxmlformats.org/officeDocument/2006/relationships" xmlns:w="http://schemas.openxmlformats.org/wordprocessingml/2006/main" xmlns:w14="http://schemas.microsoft.com/office/word/2010/wordml" xmlns:w15="http://schemas.microsoft.com/office/word/2012/wordml" xmlns:w16se="http://schemas.microsoft.com/office/word/2015/wordml/symex" mc:Ignorable="w14 w15 w16se">
-  <w:optimizeForBrowser/>
-  <w:allowPNG/>
-</w:webSettings>
-</file>
-
 <file path=word/theme/theme1.xml><?xml version="1.0" encoding="utf-8"?>
 <a:theme xmlns:a="http://schemas.openxmlformats.org/drawingml/2006/main" name="Office Theme">
   <a:themeElements>
@@ -4705,7 +4697,7 @@
 </file>
 
 <file path=customXml/itemProps1.xml><?xml version="1.0" encoding="utf-8"?>
-<ds:datastoreItem xmlns:ds="http://schemas.openxmlformats.org/officeDocument/2006/customXml" ds:itemID="{6439138A-A7A9-46D6-8285-A8EF1B4807B1}">
+<ds:datastoreItem xmlns:ds="http://schemas.openxmlformats.org/officeDocument/2006/customXml" ds:itemID="{7578E8E9-2A63-4B4C-BF3C-2DCCD1806E25}">
   <ds:schemaRefs>
     <ds:schemaRef ds:uri="http://schemas.openxmlformats.org/officeDocument/2006/bibliography"/>
   </ds:schemaRefs>

</xml_diff>